<commit_message>
Ultimi cambiamenti ai documenti
Rivisto anche il file SQL
</commit_message>
<xml_diff>
--- a/Documenti/RAD/NC12_RAD_v1.2.docx
+++ b/Documenti/RAD/NC12_RAD_v1.2.docx
@@ -8944,34 +8944,31 @@
             <w:shd w:val="clear" w:color="auto" w:fill="002060"/>
           </w:tcPr>
           <w:p>
+            <w:proofErr w:type="gramStart"/>
             <w:r>
               <w:rPr>
                 <w:b/>
                 <w:bCs/>
               </w:rPr>
-              <w:t xml:space="preserve">II </w:t>
-            </w:r>
+              <w:t>II</w:t>
+            </w:r>
+            <w:proofErr w:type="gramEnd"/>
             <w:r>
               <w:rPr>
                 <w:b/>
                 <w:bCs/>
               </w:rPr>
-              <w:t xml:space="preserve">Scenario/Flusso di eventi </w:t>
-            </w:r>
-            <w:proofErr w:type="gramStart"/>
+              <w:t xml:space="preserve"> </w:t>
+            </w:r>
             <w:r>
               <w:rPr>
                 <w:b/>
                 <w:bCs/>
               </w:rPr>
-              <w:t xml:space="preserve">Alternativo:  </w:t>
-            </w:r>
-            <w:r>
-              <w:t>Non</w:t>
-            </w:r>
-            <w:proofErr w:type="gramEnd"/>
-            <w:r>
-              <w:t xml:space="preserve"> è presente alcuna prenotazione per quella giornata</w:t>
+              <w:t xml:space="preserve">Scenario/Flusso di eventi Alternativo: </w:t>
+            </w:r>
+            <w:r>
+              <w:t>Non è presente alcuna prenotazione per quella giornata</w:t>
             </w:r>
           </w:p>
         </w:tc>
@@ -13200,15 +13197,7 @@
               <w:ind w:left="34"/>
             </w:pPr>
             <w:r>
-              <w:t xml:space="preserve">Il sistema mostra le possibili </w:t>
-            </w:r>
-            <w:proofErr w:type="gramStart"/>
-            <w:r>
-              <w:t>code</w:t>
-            </w:r>
-            <w:proofErr w:type="gramEnd"/>
-            <w:r>
-              <w:t xml:space="preserve"> tra cui può scegliere, in base al tipo di operazione che i clienti vogliono effettuare.</w:t>
+              <w:t>Il sistema mostra le possibili code tra cui può scegliere, in base al tipo di operazione che i clienti vogliono effettuare.</w:t>
             </w:r>
           </w:p>
         </w:tc>

</xml_diff>

<commit_message>
Risolto errore nel RAD
</commit_message>
<xml_diff>
--- a/Documenti/RAD/NC12_RAD_v1.2.docx
+++ b/Documenti/RAD/NC12_RAD_v1.2.docx
@@ -126,7 +126,6 @@
           <w:lang w:val="en-US"/>
         </w:rPr>
       </w:pPr>
-      <w:proofErr w:type="spellStart"/>
       <w:r>
         <w:rPr>
           <w:color w:val="767171" w:themeColor="background2" w:themeShade="80"/>
@@ -136,7 +135,6 @@
         </w:rPr>
         <w:t>MedQueue</w:t>
       </w:r>
-      <w:proofErr w:type="spellEnd"/>
     </w:p>
     <w:p>
       <w:pPr>
@@ -371,7 +369,6 @@
           <w:lang w:val="en-US"/>
         </w:rPr>
       </w:pPr>
-      <w:proofErr w:type="spellStart"/>
       <w:r>
         <w:rPr>
           <w:color w:val="002060"/>
@@ -382,7 +379,6 @@
         <w:lastRenderedPageBreak/>
         <w:t>Sommario</w:t>
       </w:r>
-      <w:proofErr w:type="spellEnd"/>
     </w:p>
     <w:p>
       <w:pPr>
@@ -2296,34 +2292,14 @@
         <w:t xml:space="preserve"> </w:t>
       </w:r>
       <w:hyperlink w:anchor="statecharts" w:history="1">
-        <w:proofErr w:type="spellStart"/>
         <w:r>
           <w:rPr>
             <w:rStyle w:val="Collegamentoipertestuale"/>
             <w:sz w:val="28"/>
             <w:szCs w:val="28"/>
           </w:rPr>
-          <w:t>Statechart</w:t>
+          <w:t>Statechart Diagrams</w:t>
         </w:r>
-        <w:proofErr w:type="spellEnd"/>
-        <w:r>
-          <w:rPr>
-            <w:rStyle w:val="Collegamentoipertestuale"/>
-            <w:sz w:val="28"/>
-            <w:szCs w:val="28"/>
-          </w:rPr>
-          <w:t xml:space="preserve"> </w:t>
-        </w:r>
-        <w:proofErr w:type="spellStart"/>
-        <w:r>
-          <w:rPr>
-            <w:rStyle w:val="Collegamentoipertestuale"/>
-            <w:sz w:val="28"/>
-            <w:szCs w:val="28"/>
-          </w:rPr>
-          <w:t>Diagrams</w:t>
-        </w:r>
-        <w:proofErr w:type="spellEnd"/>
       </w:hyperlink>
     </w:p>
     <w:p>
@@ -2448,25 +2424,7 @@
             <w:sz w:val="28"/>
             <w:szCs w:val="28"/>
           </w:rPr>
-          <w:t xml:space="preserve">Interfaccia utente e </w:t>
-        </w:r>
-        <w:proofErr w:type="spellStart"/>
-        <w:r>
-          <w:rPr>
-            <w:rStyle w:val="Collegamentoipertestuale"/>
-            <w:sz w:val="28"/>
-            <w:szCs w:val="28"/>
-          </w:rPr>
-          <w:t>mock</w:t>
-        </w:r>
-        <w:proofErr w:type="spellEnd"/>
-        <w:r>
-          <w:rPr>
-            <w:rStyle w:val="Collegamentoipertestuale"/>
-            <w:sz w:val="28"/>
-            <w:szCs w:val="28"/>
-          </w:rPr>
-          <w:t>-ups</w:t>
+          <w:t>Interfaccia utente e mock-ups</w:t>
         </w:r>
       </w:hyperlink>
     </w:p>
@@ -3301,61 +3259,7 @@
                 <w:sz w:val="20"/>
                 <w:szCs w:val="20"/>
               </w:rPr>
-              <w:t xml:space="preserve">Aggiunti </w:t>
-            </w:r>
-            <w:proofErr w:type="spellStart"/>
-            <w:r>
-              <w:rPr>
-                <w:color w:val="000000" w:themeColor="text1"/>
-                <w:sz w:val="20"/>
-                <w:szCs w:val="20"/>
-              </w:rPr>
-              <w:t>Sequence</w:t>
-            </w:r>
-            <w:proofErr w:type="spellEnd"/>
-            <w:r>
-              <w:rPr>
-                <w:color w:val="000000" w:themeColor="text1"/>
-                <w:sz w:val="20"/>
-                <w:szCs w:val="20"/>
-              </w:rPr>
-              <w:t xml:space="preserve"> </w:t>
-            </w:r>
-            <w:proofErr w:type="spellStart"/>
-            <w:r>
-              <w:rPr>
-                <w:color w:val="000000" w:themeColor="text1"/>
-                <w:sz w:val="20"/>
-                <w:szCs w:val="20"/>
-              </w:rPr>
-              <w:t>Diagram</w:t>
-            </w:r>
-            <w:proofErr w:type="spellEnd"/>
-            <w:r>
-              <w:rPr>
-                <w:color w:val="000000" w:themeColor="text1"/>
-                <w:sz w:val="20"/>
-                <w:szCs w:val="20"/>
-              </w:rPr>
-              <w:t xml:space="preserve">, Class </w:t>
-            </w:r>
-            <w:proofErr w:type="spellStart"/>
-            <w:r>
-              <w:rPr>
-                <w:color w:val="000000" w:themeColor="text1"/>
-                <w:sz w:val="20"/>
-                <w:szCs w:val="20"/>
-              </w:rPr>
-              <w:t>Diagram</w:t>
-            </w:r>
-            <w:proofErr w:type="spellEnd"/>
-            <w:r>
-              <w:rPr>
-                <w:color w:val="000000" w:themeColor="text1"/>
-                <w:sz w:val="20"/>
-                <w:szCs w:val="20"/>
-              </w:rPr>
-              <w:t>, ulteriori Use Case</w:t>
+              <w:t>Aggiunti Sequence Diagram, Class Diagram, ulteriori Use Case</w:t>
             </w:r>
           </w:p>
         </w:tc>
@@ -3455,54 +3359,8 @@
                 <w:sz w:val="20"/>
                 <w:szCs w:val="20"/>
               </w:rPr>
-              <w:t xml:space="preserve">Revisionati </w:t>
-            </w:r>
-            <w:proofErr w:type="spellStart"/>
-            <w:r>
-              <w:rPr>
-                <w:color w:val="000000" w:themeColor="text1"/>
-                <w:sz w:val="20"/>
-                <w:szCs w:val="20"/>
-              </w:rPr>
-              <w:t>Sequence</w:t>
-            </w:r>
-            <w:proofErr w:type="spellEnd"/>
-            <w:r>
-              <w:rPr>
-                <w:color w:val="000000" w:themeColor="text1"/>
-                <w:sz w:val="20"/>
-                <w:szCs w:val="20"/>
-              </w:rPr>
-              <w:t xml:space="preserve"> </w:t>
-            </w:r>
-            <w:proofErr w:type="spellStart"/>
-            <w:r>
-              <w:rPr>
-                <w:color w:val="000000" w:themeColor="text1"/>
-                <w:sz w:val="20"/>
-                <w:szCs w:val="20"/>
-              </w:rPr>
-              <w:t>Diagram</w:t>
-            </w:r>
-            <w:proofErr w:type="spellEnd"/>
-            <w:r>
-              <w:rPr>
-                <w:color w:val="000000" w:themeColor="text1"/>
-                <w:sz w:val="20"/>
-                <w:szCs w:val="20"/>
-              </w:rPr>
-              <w:t xml:space="preserve"> e Class </w:t>
-            </w:r>
-            <w:proofErr w:type="spellStart"/>
-            <w:r>
-              <w:rPr>
-                <w:color w:val="000000" w:themeColor="text1"/>
-                <w:sz w:val="20"/>
-                <w:szCs w:val="20"/>
-              </w:rPr>
-              <w:t>Diagram</w:t>
-            </w:r>
-            <w:proofErr w:type="spellEnd"/>
+              <w:t>Revisionati Sequence Diagram e Class Diagram</w:t>
+            </w:r>
           </w:p>
         </w:tc>
         <w:tc>
@@ -3955,43 +3813,22 @@
       <w:pPr>
         <w:ind w:left="360"/>
       </w:pPr>
-      <w:proofErr w:type="spellStart"/>
-      <w:r>
-        <w:t>MedQueue</w:t>
-      </w:r>
-      <w:proofErr w:type="spellEnd"/>
-      <w:r>
-        <w:t xml:space="preserve"> vuole offrire aiuto a tutti coloro che sono implicati nell’effettuazione di una prenotazione presso una struttura sanitaria: per i pazienti offre una piattaforma online su cui poter prenotare un appuntamento presso un ufficio ospedaliero convenzionato nel giorno desiderato, sempre che in quel giorno ci sia disponibilità, e quindi potersi presentare il giorno stesso presso l’ufficio e quindi riducendo drasticamente le code e gli assembramenti; per quanto riguarda gli impiegati, </w:t>
-      </w:r>
-      <w:proofErr w:type="spellStart"/>
-      <w:r>
-        <w:t>MedQueue</w:t>
-      </w:r>
-      <w:proofErr w:type="spellEnd"/>
-      <w:r>
-        <w:t xml:space="preserve"> mette a disposizione un software di gestione delle diverse code, in modo da gestire nel modo più corretto l’affluenza agli sportelli, senza doversi preoccupare di eventuali priorità gestite in automatico dal sistema.</w:t>
-      </w:r>
-    </w:p>
-    <w:p>
-      <w:pPr>
-        <w:ind w:left="360"/>
-      </w:pPr>
-      <w:r>
-        <w:t xml:space="preserve">Inoltre </w:t>
-      </w:r>
-      <w:proofErr w:type="spellStart"/>
-      <w:r>
-        <w:t>Med</w:t>
+      <w:r>
+        <w:t>MedQueue vuole offrire aiuto a tutti coloro che sono implicati nell’effettuazione di una prenotazione presso una struttura sanitaria: per i pazienti offre una piattaforma online su cui poter prenotare un appuntamento presso un ufficio ospedaliero convenzionato nel giorno desiderato, sempre che in quel giorno ci sia disponibilità, e quindi potersi presentare il giorno stesso presso l’ufficio e quindi riducendo drasticamente le code e gli assembramenti; per quanto riguarda gli impiegati, MedQueue mette a disposizione un software di gestione delle diverse code, in modo da gestire nel modo più corretto l’affluenza agli sportelli, senza doversi preoccupare di eventuali priorità gestite in automatico dal sistema.</w:t>
+      </w:r>
+    </w:p>
+    <w:p>
+      <w:pPr>
+        <w:ind w:left="360"/>
+      </w:pPr>
+      <w:r>
+        <w:t>Inoltre Med</w:t>
       </w:r>
       <w:r>
         <w:t>Q</w:t>
       </w:r>
       <w:r>
-        <w:t>ueue</w:t>
-      </w:r>
-      <w:proofErr w:type="spellEnd"/>
-      <w:r>
-        <w:t xml:space="preserve"> mette a disposizione anche un sistema di conferma della prenotazione direttamente presso l’ufficio; infatti il cliente prenotato dovrà, una volta arrivato presso l’ufficio selezionato, confermare la propria presenza presso un “totem” che riconoscerà il cliente attraverso il suo codice fiscale e, se la prenotazione è prevista entro 30 minuti, </w:t>
+        <w:t xml:space="preserve">ueue mette a disposizione anche un sistema di conferma della prenotazione direttamente presso l’ufficio; infatti il cliente prenotato dovrà, una volta arrivato presso l’ufficio selezionato, confermare la propria presenza presso un “totem” che riconoscerà il cliente attraverso il suo codice fiscale e, se la prenotazione è prevista entro 30 minuti, </w:t>
       </w:r>
       <w:r>
         <w:t>verrà</w:t>
@@ -4054,15 +3891,7 @@
         <w:t>Il sistema ovviamente non entrerà nel merito puramente medico, infatti non è ideato per prescrivere farmaci o per fare diagnosi, ma piuttosto gestisce tutta la parte che precede una visita medica, dalla prenotazione fino all’accettazione presso l’ufficio.</w:t>
       </w:r>
       <w:r>
-        <w:t xml:space="preserve"> </w:t>
-      </w:r>
-      <w:proofErr w:type="gramStart"/>
-      <w:r>
-        <w:t>Inoltre</w:t>
-      </w:r>
-      <w:proofErr w:type="gramEnd"/>
-      <w:r>
-        <w:t xml:space="preserve"> non si occupa neanche di prenotare visite, ma piuttosto serve per prenotare un posto presso un ufficio ospedaliero.</w:t>
+        <w:t xml:space="preserve"> Inoltre non si occupa neanche di prenotare visite, ma piuttosto serve per prenotare un posto presso un ufficio ospedaliero.</w:t>
       </w:r>
     </w:p>
     <w:p>
@@ -4271,31 +4100,7 @@
         <w:t xml:space="preserve"> e non funzionali. Attraverso scenari e use case verrà stabilito chi sono gli attori del sistema</w:t>
       </w:r>
       <w:r>
-        <w:t xml:space="preserve"> e come gli attori individuati interagiscono con il sistema. Verranno poi presentati </w:t>
-      </w:r>
-      <w:proofErr w:type="spellStart"/>
-      <w:r>
-        <w:t>mock</w:t>
-      </w:r>
-      <w:proofErr w:type="spellEnd"/>
-      <w:r>
-        <w:t xml:space="preserve">-up dell’interfaccia utente ed i </w:t>
-      </w:r>
-      <w:proofErr w:type="spellStart"/>
-      <w:r>
-        <w:t>path</w:t>
-      </w:r>
-      <w:proofErr w:type="spellEnd"/>
-      <w:r>
-        <w:t xml:space="preserve"> </w:t>
-      </w:r>
-      <w:proofErr w:type="spellStart"/>
-      <w:r>
-        <w:t>navigazionali</w:t>
-      </w:r>
-      <w:proofErr w:type="spellEnd"/>
-      <w:r>
-        <w:t xml:space="preserve"> per l’applicazione proposta</w:t>
+        <w:t xml:space="preserve"> e come gli attori individuati interagiscono con il sistema. Verranno poi presentati mock-up dell’interfaccia utente ed i path navigazionali per l’applicazione proposta</w:t>
       </w:r>
       <w:r>
         <w:t>.</w:t>
@@ -4682,21 +4487,7 @@
         <w:rPr>
           <w:color w:val="000000" w:themeColor="text1"/>
         </w:rPr>
-        <w:t xml:space="preserve"> </w:t>
-      </w:r>
-      <w:proofErr w:type="spellStart"/>
-      <w:r>
-        <w:rPr>
-          <w:color w:val="000000" w:themeColor="text1"/>
-        </w:rPr>
-        <w:t>diagram</w:t>
-      </w:r>
-      <w:proofErr w:type="spellEnd"/>
-      <w:r>
-        <w:rPr>
-          <w:color w:val="000000" w:themeColor="text1"/>
-        </w:rPr>
-        <w:t xml:space="preserve"> relativo alle operazioni svolte per la gestione</w:t>
+        <w:t xml:space="preserve"> diagram relativo alle operazioni svolte per la gestione</w:t>
       </w:r>
       <w:r>
         <w:rPr>
@@ -4955,15 +4746,7 @@
     <w:bookmarkEnd w:id="10"/>
     <w:p>
       <w:r>
-        <w:t xml:space="preserve">Al fine di poter cogliere al meglio gli effetti del sistema che proponiamo sulla gestione delle prenotazioni che precedono una visita medica presentiamo l’activity </w:t>
-      </w:r>
-      <w:proofErr w:type="spellStart"/>
-      <w:r>
-        <w:t>diagram</w:t>
-      </w:r>
-      <w:proofErr w:type="spellEnd"/>
-      <w:r>
-        <w:t xml:space="preserve"> relativo alla funzionalità principale messa a disposizione della piattaforma.</w:t>
+        <w:t>Al fine di poter cogliere al meglio gli effetti del sistema che proponiamo sulla gestione delle prenotazioni che precedono una visita medica presentiamo l’activity diagram relativo alla funzionalità principale messa a disposizione della piattaforma.</w:t>
       </w:r>
     </w:p>
     <w:p>
@@ -6515,15 +6298,7 @@
               </w:numPr>
             </w:pPr>
             <w:r>
-              <w:t xml:space="preserve">Angelo sceglie di effettuare una prenotazione per il giorno 12 </w:t>
-            </w:r>
-            <w:proofErr w:type="gramStart"/>
-            <w:r>
-              <w:t>Dicembre</w:t>
-            </w:r>
-            <w:proofErr w:type="gramEnd"/>
-            <w:r>
-              <w:t xml:space="preserve"> </w:t>
+              <w:t xml:space="preserve">Angelo sceglie di effettuare una prenotazione per il giorno 12 Dicembre </w:t>
             </w:r>
             <w:r>
               <w:t>e, dalla lista degli orari disponibili, seleziona le 11:00.</w:t>
@@ -6538,15 +6313,7 @@
               </w:numPr>
             </w:pPr>
             <w:r>
-              <w:t xml:space="preserve">Il sistema inserirà Angelo nella coda di prenotazione del giorno 12 </w:t>
-            </w:r>
-            <w:proofErr w:type="gramStart"/>
-            <w:r>
-              <w:t>Dicembre</w:t>
-            </w:r>
-            <w:proofErr w:type="gramEnd"/>
-            <w:r>
-              <w:t xml:space="preserve"> e restituirà ad Angelo una mail di conferma prenotazione</w:t>
+              <w:t>Il sistema inserirà Angelo nella coda di prenotazione del giorno 12 Dicembre e restituirà ad Angelo una mail di conferma prenotazione</w:t>
             </w:r>
           </w:p>
         </w:tc>
@@ -6926,15 +6693,7 @@
               </w:numPr>
             </w:pPr>
             <w:r>
-              <w:t xml:space="preserve">Angelo il giorno 12 </w:t>
-            </w:r>
-            <w:proofErr w:type="gramStart"/>
-            <w:r>
-              <w:t>Dicembre</w:t>
-            </w:r>
-            <w:proofErr w:type="gramEnd"/>
-            <w:r>
-              <w:t xml:space="preserve"> si reca all’ufficio ospedaliero poiché possiede una prenotazione per quel giorno.</w:t>
+              <w:t>Angelo il giorno 12 Dicembre si reca all’ufficio ospedaliero poiché possiede una prenotazione per quel giorno.</w:t>
             </w:r>
           </w:p>
           <w:p>
@@ -7349,15 +7108,7 @@
               </w:numPr>
             </w:pPr>
             <w:r>
-              <w:t xml:space="preserve">Giovanni inizia la propria giornata lavorativa avviando l’applicazione </w:t>
-            </w:r>
-            <w:proofErr w:type="spellStart"/>
-            <w:r>
-              <w:t>MedQueue</w:t>
-            </w:r>
-            <w:proofErr w:type="spellEnd"/>
-            <w:r>
-              <w:t xml:space="preserve"> </w:t>
+              <w:t xml:space="preserve">Giovanni inizia la propria giornata lavorativa avviando l’applicazione MedQueue </w:t>
             </w:r>
           </w:p>
           <w:p>
@@ -7927,23 +7678,13 @@
                 <w:iCs/>
               </w:rPr>
             </w:pPr>
-            <w:proofErr w:type="spellStart"/>
             <w:r>
               <w:rPr>
                 <w:bCs/>
                 <w:i/>
                 <w:iCs/>
               </w:rPr>
-              <w:t>Vers</w:t>
-            </w:r>
-            <w:proofErr w:type="spellEnd"/>
-            <w:r>
-              <w:rPr>
-                <w:bCs/>
-                <w:i/>
-                <w:iCs/>
-              </w:rPr>
-              <w:t>.</w:t>
+              <w:t>Vers.</w:t>
             </w:r>
           </w:p>
         </w:tc>
@@ -8196,17 +7937,8 @@
                 <w:b/>
                 <w:bCs/>
               </w:rPr>
-              <w:t xml:space="preserve">Entry </w:t>
-            </w:r>
-            <w:proofErr w:type="spellStart"/>
-            <w:r>
-              <w:rPr>
-                <w:b/>
-                <w:bCs/>
-              </w:rPr>
-              <w:t>Condition</w:t>
-            </w:r>
-            <w:proofErr w:type="spellEnd"/>
+              <w:t>Entry Condition</w:t>
+            </w:r>
           </w:p>
         </w:tc>
         <w:tc>
@@ -8243,17 +7975,8 @@
                 <w:b/>
                 <w:bCs/>
               </w:rPr>
-              <w:t xml:space="preserve">Exit </w:t>
-            </w:r>
-            <w:proofErr w:type="spellStart"/>
-            <w:r>
-              <w:rPr>
-                <w:b/>
-                <w:bCs/>
-              </w:rPr>
-              <w:t>condition</w:t>
-            </w:r>
-            <w:proofErr w:type="spellEnd"/>
+              <w:t>Exit condition</w:t>
+            </w:r>
           </w:p>
           <w:p>
             <w:r>
@@ -8310,27 +8033,13 @@
                 <w:b/>
                 <w:bCs/>
               </w:rPr>
-              <w:t xml:space="preserve">Exit </w:t>
-            </w:r>
-            <w:proofErr w:type="spellStart"/>
-            <w:r>
-              <w:rPr>
-                <w:b/>
-                <w:bCs/>
-              </w:rPr>
-              <w:t>condition</w:t>
-            </w:r>
-            <w:proofErr w:type="spellEnd"/>
-          </w:p>
-          <w:p>
-            <w:r>
-              <w:t xml:space="preserve">                       On </w:t>
-            </w:r>
-            <w:proofErr w:type="spellStart"/>
-            <w:r>
-              <w:t>failure</w:t>
-            </w:r>
-            <w:proofErr w:type="spellEnd"/>
+              <w:t>Exit condition</w:t>
+            </w:r>
+          </w:p>
+          <w:p>
+            <w:r>
+              <w:t xml:space="preserve">                       On failure</w:t>
+            </w:r>
           </w:p>
         </w:tc>
         <w:tc>
@@ -8364,17 +8073,8 @@
                 <w:b/>
                 <w:bCs/>
               </w:rPr>
-              <w:t xml:space="preserve">Rilevanza/User </w:t>
-            </w:r>
-            <w:proofErr w:type="spellStart"/>
-            <w:r>
-              <w:rPr>
-                <w:b/>
-                <w:bCs/>
-              </w:rPr>
-              <w:t>Priority</w:t>
-            </w:r>
-            <w:proofErr w:type="spellEnd"/>
+              <w:t>Rilevanza/User Priority</w:t>
+            </w:r>
           </w:p>
         </w:tc>
         <w:tc>
@@ -8492,23 +8192,13 @@
                 <w:bCs/>
               </w:rPr>
             </w:pPr>
-            <w:proofErr w:type="spellStart"/>
             <w:r>
               <w:rPr>
                 <w:rFonts w:eastAsia="Calibri"/>
                 <w:b/>
                 <w:bCs/>
               </w:rPr>
-              <w:t>Generalization</w:t>
-            </w:r>
-            <w:proofErr w:type="spellEnd"/>
-            <w:r>
-              <w:rPr>
-                <w:rFonts w:eastAsia="Calibri"/>
-                <w:b/>
-                <w:bCs/>
-              </w:rPr>
-              <w:t xml:space="preserve"> of</w:t>
+              <w:t>Generalization of</w:t>
             </w:r>
           </w:p>
         </w:tc>
@@ -8920,15 +8610,7 @@
           </w:tcPr>
           <w:p>
             <w:r>
-              <w:t xml:space="preserve">Il sistema effettua il </w:t>
-            </w:r>
-            <w:proofErr w:type="spellStart"/>
-            <w:r>
-              <w:t>refresh</w:t>
-            </w:r>
-            <w:proofErr w:type="spellEnd"/>
-            <w:r>
-              <w:t xml:space="preserve"> automatico della pagina per visualizzare l’elenco aggiornato</w:t>
+              <w:t>Il sistema effettua il refresh automatico della pagina per visualizzare l’elenco aggiornato</w:t>
             </w:r>
           </w:p>
         </w:tc>
@@ -8944,21 +8626,12 @@
             <w:shd w:val="clear" w:color="auto" w:fill="002060"/>
           </w:tcPr>
           <w:p>
-            <w:proofErr w:type="gramStart"/>
             <w:r>
               <w:rPr>
                 <w:b/>
                 <w:bCs/>
               </w:rPr>
-              <w:t>II</w:t>
-            </w:r>
-            <w:proofErr w:type="gramEnd"/>
-            <w:r>
-              <w:rPr>
-                <w:b/>
-                <w:bCs/>
-              </w:rPr>
-              <w:t xml:space="preserve"> </w:t>
+              <w:t xml:space="preserve">II </w:t>
             </w:r>
             <w:r>
               <w:rPr>
@@ -9316,23 +8989,13 @@
                 <w:iCs/>
               </w:rPr>
             </w:pPr>
-            <w:proofErr w:type="spellStart"/>
             <w:r>
               <w:rPr>
                 <w:bCs/>
                 <w:i/>
                 <w:iCs/>
               </w:rPr>
-              <w:t>Vers</w:t>
-            </w:r>
-            <w:proofErr w:type="spellEnd"/>
-            <w:r>
-              <w:rPr>
-                <w:bCs/>
-                <w:i/>
-                <w:iCs/>
-              </w:rPr>
-              <w:t>.</w:t>
+              <w:t>Vers.</w:t>
             </w:r>
           </w:p>
         </w:tc>
@@ -9616,17 +9279,8 @@
                 <w:b/>
                 <w:bCs/>
               </w:rPr>
-              <w:t xml:space="preserve">Entry </w:t>
-            </w:r>
-            <w:proofErr w:type="spellStart"/>
-            <w:r>
-              <w:rPr>
-                <w:b/>
-                <w:bCs/>
-              </w:rPr>
-              <w:t>Condition</w:t>
-            </w:r>
-            <w:proofErr w:type="spellEnd"/>
+              <w:t>Entry Condition</w:t>
+            </w:r>
           </w:p>
         </w:tc>
         <w:tc>
@@ -9671,17 +9325,8 @@
                 <w:b/>
                 <w:bCs/>
               </w:rPr>
-              <w:t xml:space="preserve">Exit </w:t>
-            </w:r>
-            <w:proofErr w:type="spellStart"/>
-            <w:r>
-              <w:rPr>
-                <w:b/>
-                <w:bCs/>
-              </w:rPr>
-              <w:t>condition</w:t>
-            </w:r>
-            <w:proofErr w:type="spellEnd"/>
+              <w:t>Exit condition</w:t>
+            </w:r>
           </w:p>
           <w:p>
             <w:r>
@@ -9723,27 +9368,13 @@
                 <w:b/>
                 <w:bCs/>
               </w:rPr>
-              <w:t xml:space="preserve">Exit </w:t>
-            </w:r>
-            <w:proofErr w:type="spellStart"/>
-            <w:r>
-              <w:rPr>
-                <w:b/>
-                <w:bCs/>
-              </w:rPr>
-              <w:t>condition</w:t>
-            </w:r>
-            <w:proofErr w:type="spellEnd"/>
-          </w:p>
-          <w:p>
-            <w:r>
-              <w:t xml:space="preserve">                       On </w:t>
-            </w:r>
-            <w:proofErr w:type="spellStart"/>
-            <w:r>
-              <w:t>failure</w:t>
-            </w:r>
-            <w:proofErr w:type="spellEnd"/>
+              <w:t>Exit condition</w:t>
+            </w:r>
+          </w:p>
+          <w:p>
+            <w:r>
+              <w:t xml:space="preserve">                       On failure</w:t>
+            </w:r>
           </w:p>
         </w:tc>
         <w:tc>
@@ -9783,17 +9414,8 @@
                 <w:b/>
                 <w:bCs/>
               </w:rPr>
-              <w:t xml:space="preserve">Rilevanza/User </w:t>
-            </w:r>
-            <w:proofErr w:type="spellStart"/>
-            <w:r>
-              <w:rPr>
-                <w:b/>
-                <w:bCs/>
-              </w:rPr>
-              <w:t>Priority</w:t>
-            </w:r>
-            <w:proofErr w:type="spellEnd"/>
+              <w:t>Rilevanza/User Priority</w:t>
+            </w:r>
           </w:p>
         </w:tc>
         <w:tc>
@@ -9911,23 +9533,13 @@
                 <w:bCs/>
               </w:rPr>
             </w:pPr>
-            <w:proofErr w:type="spellStart"/>
             <w:r>
               <w:rPr>
                 <w:rFonts w:eastAsia="Calibri"/>
                 <w:b/>
                 <w:bCs/>
               </w:rPr>
-              <w:t>Generalization</w:t>
-            </w:r>
-            <w:proofErr w:type="spellEnd"/>
-            <w:r>
-              <w:rPr>
-                <w:rFonts w:eastAsia="Calibri"/>
-                <w:b/>
-                <w:bCs/>
-              </w:rPr>
-              <w:t xml:space="preserve"> of</w:t>
+              <w:t>Generalization of</w:t>
             </w:r>
           </w:p>
         </w:tc>
@@ -10092,15 +9704,7 @@
           </w:tcPr>
           <w:p>
             <w:r>
-              <w:t xml:space="preserve">L’utente sceglie il tipo di prenotazione che desidera effettuare compilando un </w:t>
-            </w:r>
-            <w:proofErr w:type="spellStart"/>
-            <w:r>
-              <w:t>form</w:t>
-            </w:r>
-            <w:proofErr w:type="spellEnd"/>
-            <w:r>
-              <w:t>.</w:t>
+              <w:t>L’utente sceglie il tipo di prenotazione che desidera effettuare compilando un form.</w:t>
             </w:r>
           </w:p>
         </w:tc>
@@ -10785,23 +10389,13 @@
                 <w:iCs/>
               </w:rPr>
             </w:pPr>
-            <w:proofErr w:type="spellStart"/>
             <w:r>
               <w:rPr>
                 <w:bCs/>
                 <w:i/>
                 <w:iCs/>
               </w:rPr>
-              <w:t>Vers</w:t>
-            </w:r>
-            <w:proofErr w:type="spellEnd"/>
-            <w:r>
-              <w:rPr>
-                <w:bCs/>
-                <w:i/>
-                <w:iCs/>
-              </w:rPr>
-              <w:t>.</w:t>
+              <w:t>Vers.</w:t>
             </w:r>
           </w:p>
         </w:tc>
@@ -11075,17 +10669,8 @@
                 <w:b/>
                 <w:bCs/>
               </w:rPr>
-              <w:t xml:space="preserve">Entry </w:t>
-            </w:r>
-            <w:proofErr w:type="spellStart"/>
-            <w:r>
-              <w:rPr>
-                <w:b/>
-                <w:bCs/>
-              </w:rPr>
-              <w:t>Condition</w:t>
-            </w:r>
-            <w:proofErr w:type="spellEnd"/>
+              <w:t>Entry Condition</w:t>
+            </w:r>
           </w:p>
         </w:tc>
         <w:tc>
@@ -11137,17 +10722,8 @@
                 <w:b/>
                 <w:bCs/>
               </w:rPr>
-              <w:t xml:space="preserve">Exit </w:t>
-            </w:r>
-            <w:proofErr w:type="spellStart"/>
-            <w:r>
-              <w:rPr>
-                <w:b/>
-                <w:bCs/>
-              </w:rPr>
-              <w:t>condition</w:t>
-            </w:r>
-            <w:proofErr w:type="spellEnd"/>
+              <w:t>Exit condition</w:t>
+            </w:r>
           </w:p>
           <w:p>
             <w:r>
@@ -11198,27 +10774,13 @@
                 <w:b/>
                 <w:bCs/>
               </w:rPr>
-              <w:t xml:space="preserve">Exit </w:t>
-            </w:r>
-            <w:proofErr w:type="spellStart"/>
-            <w:r>
-              <w:rPr>
-                <w:b/>
-                <w:bCs/>
-              </w:rPr>
-              <w:t>condition</w:t>
-            </w:r>
-            <w:proofErr w:type="spellEnd"/>
-          </w:p>
-          <w:p>
-            <w:r>
-              <w:t xml:space="preserve">                       On </w:t>
-            </w:r>
-            <w:proofErr w:type="spellStart"/>
-            <w:r>
-              <w:t>failure</w:t>
-            </w:r>
-            <w:proofErr w:type="spellEnd"/>
+              <w:t>Exit condition</w:t>
+            </w:r>
+          </w:p>
+          <w:p>
+            <w:r>
+              <w:t xml:space="preserve">                       On failure</w:t>
+            </w:r>
           </w:p>
         </w:tc>
         <w:tc>
@@ -11252,17 +10814,8 @@
                 <w:b/>
                 <w:bCs/>
               </w:rPr>
-              <w:t xml:space="preserve">Rilevanza/User </w:t>
-            </w:r>
-            <w:proofErr w:type="spellStart"/>
-            <w:r>
-              <w:rPr>
-                <w:b/>
-                <w:bCs/>
-              </w:rPr>
-              <w:t>Priority</w:t>
-            </w:r>
-            <w:proofErr w:type="spellEnd"/>
+              <w:t>Rilevanza/User Priority</w:t>
+            </w:r>
           </w:p>
         </w:tc>
         <w:tc>
@@ -11377,23 +10930,13 @@
                 <w:bCs/>
               </w:rPr>
             </w:pPr>
-            <w:proofErr w:type="spellStart"/>
             <w:r>
               <w:rPr>
                 <w:rFonts w:eastAsia="Calibri"/>
                 <w:b/>
                 <w:bCs/>
               </w:rPr>
-              <w:t>Generalization</w:t>
-            </w:r>
-            <w:proofErr w:type="spellEnd"/>
-            <w:r>
-              <w:rPr>
-                <w:rFonts w:eastAsia="Calibri"/>
-                <w:b/>
-                <w:bCs/>
-              </w:rPr>
-              <w:t xml:space="preserve"> of</w:t>
+              <w:t>Generalization of</w:t>
             </w:r>
           </w:p>
         </w:tc>
@@ -11621,13 +11164,8 @@
               <w:t xml:space="preserve">I Scenario/Flusso di eventi Alternativo: </w:t>
             </w:r>
             <w:r>
-              <w:t>Misure anti-</w:t>
-            </w:r>
-            <w:proofErr w:type="spellStart"/>
-            <w:r>
-              <w:t>covid</w:t>
-            </w:r>
-            <w:proofErr w:type="spellEnd"/>
+              <w:t>Misure anti-covid</w:t>
+            </w:r>
           </w:p>
         </w:tc>
       </w:tr>
@@ -11693,13 +11231,8 @@
               <w:t xml:space="preserve">rientra in </w:t>
             </w:r>
             <w:r>
-              <w:t xml:space="preserve">un intervallo di mezz’ora prima dell’ora corrente allora l’utente viene piazzato in coda, altrimenti viene mostrato un messaggio a video che invita l’utente a ritornare più tardi per rispettare le politiche di distanziamento sociale dovute al </w:t>
-            </w:r>
-            <w:proofErr w:type="spellStart"/>
-            <w:r>
-              <w:t>Covid</w:t>
-            </w:r>
-            <w:proofErr w:type="spellEnd"/>
+              <w:t>un intervallo di mezz’ora prima dell’ora corrente allora l’utente viene piazzato in coda, altrimenti viene mostrato un messaggio a video che invita l’utente a ritornare più tardi per rispettare le politiche di distanziamento sociale dovute al Covid</w:t>
+            </w:r>
             <w:r>
               <w:t>.</w:t>
             </w:r>
@@ -11714,21 +11247,12 @@
             <w:shd w:val="clear" w:color="auto" w:fill="002060"/>
           </w:tcPr>
           <w:p>
-            <w:proofErr w:type="gramStart"/>
             <w:r>
               <w:rPr>
                 <w:b/>
                 <w:bCs/>
               </w:rPr>
-              <w:t>II</w:t>
-            </w:r>
-            <w:proofErr w:type="gramEnd"/>
-            <w:r>
-              <w:rPr>
-                <w:b/>
-                <w:bCs/>
-              </w:rPr>
-              <w:t xml:space="preserve"> Scenario/Flusso di eventi Alternativo: </w:t>
+              <w:t xml:space="preserve">II Scenario/Flusso di eventi Alternativo: </w:t>
             </w:r>
             <w:r>
               <w:t>Prenotazione in un altro giorno</w:t>
@@ -12250,23 +11774,13 @@
                 <w:iCs/>
               </w:rPr>
             </w:pPr>
-            <w:proofErr w:type="spellStart"/>
             <w:r>
               <w:rPr>
                 <w:bCs/>
                 <w:i/>
                 <w:iCs/>
               </w:rPr>
-              <w:t>Vers</w:t>
-            </w:r>
-            <w:proofErr w:type="spellEnd"/>
-            <w:r>
-              <w:rPr>
-                <w:bCs/>
-                <w:i/>
-                <w:iCs/>
-              </w:rPr>
-              <w:t>.</w:t>
+              <w:t>Vers.</w:t>
             </w:r>
           </w:p>
         </w:tc>
@@ -12622,17 +12136,8 @@
                 <w:b/>
                 <w:bCs/>
               </w:rPr>
-              <w:t xml:space="preserve">Entry </w:t>
-            </w:r>
-            <w:proofErr w:type="spellStart"/>
-            <w:r>
-              <w:rPr>
-                <w:b/>
-                <w:bCs/>
-              </w:rPr>
-              <w:t>Condition</w:t>
-            </w:r>
-            <w:proofErr w:type="spellEnd"/>
+              <w:t>Entry Condition</w:t>
+            </w:r>
           </w:p>
         </w:tc>
         <w:tc>
@@ -12688,17 +12193,8 @@
                 <w:b/>
                 <w:bCs/>
               </w:rPr>
-              <w:t xml:space="preserve">Exit </w:t>
-            </w:r>
-            <w:proofErr w:type="spellStart"/>
-            <w:r>
-              <w:rPr>
-                <w:b/>
-                <w:bCs/>
-              </w:rPr>
-              <w:t>condition</w:t>
-            </w:r>
-            <w:proofErr w:type="spellEnd"/>
+              <w:t>Exit condition</w:t>
+            </w:r>
           </w:p>
           <w:p>
             <w:r>
@@ -12757,27 +12253,13 @@
                 <w:b/>
                 <w:bCs/>
               </w:rPr>
-              <w:t xml:space="preserve">Exit </w:t>
-            </w:r>
-            <w:proofErr w:type="spellStart"/>
-            <w:r>
-              <w:rPr>
-                <w:b/>
-                <w:bCs/>
-              </w:rPr>
-              <w:t>condition</w:t>
-            </w:r>
-            <w:proofErr w:type="spellEnd"/>
-          </w:p>
-          <w:p>
-            <w:r>
-              <w:t xml:space="preserve">                       On </w:t>
-            </w:r>
-            <w:proofErr w:type="spellStart"/>
-            <w:r>
-              <w:t>failure</w:t>
-            </w:r>
-            <w:proofErr w:type="spellEnd"/>
+              <w:t>Exit condition</w:t>
+            </w:r>
+          </w:p>
+          <w:p>
+            <w:r>
+              <w:t xml:space="preserve">                       On failure</w:t>
+            </w:r>
           </w:p>
         </w:tc>
         <w:tc>
@@ -12825,17 +12307,8 @@
                 <w:b/>
                 <w:bCs/>
               </w:rPr>
-              <w:t xml:space="preserve">Rilevanza/User </w:t>
-            </w:r>
-            <w:proofErr w:type="spellStart"/>
-            <w:r>
-              <w:rPr>
-                <w:b/>
-                <w:bCs/>
-              </w:rPr>
-              <w:t>Priority</w:t>
-            </w:r>
-            <w:proofErr w:type="spellEnd"/>
+              <w:t>Rilevanza/User Priority</w:t>
+            </w:r>
           </w:p>
         </w:tc>
         <w:tc>
@@ -12998,23 +12471,13 @@
                 <w:bCs/>
               </w:rPr>
             </w:pPr>
-            <w:proofErr w:type="spellStart"/>
             <w:r>
               <w:rPr>
                 <w:rFonts w:eastAsia="Calibri"/>
                 <w:b/>
                 <w:bCs/>
               </w:rPr>
-              <w:t>Generalization</w:t>
-            </w:r>
-            <w:proofErr w:type="spellEnd"/>
-            <w:r>
-              <w:rPr>
-                <w:rFonts w:eastAsia="Calibri"/>
-                <w:b/>
-                <w:bCs/>
-              </w:rPr>
-              <w:t xml:space="preserve"> of</w:t>
+              <w:t>Generalization of</w:t>
             </w:r>
           </w:p>
         </w:tc>
@@ -14019,23 +13482,13 @@
                 <w:iCs/>
               </w:rPr>
             </w:pPr>
-            <w:proofErr w:type="spellStart"/>
             <w:r>
               <w:rPr>
                 <w:bCs/>
                 <w:i/>
                 <w:iCs/>
               </w:rPr>
-              <w:t>Vers</w:t>
-            </w:r>
-            <w:proofErr w:type="spellEnd"/>
-            <w:r>
-              <w:rPr>
-                <w:bCs/>
-                <w:i/>
-                <w:iCs/>
-              </w:rPr>
-              <w:t>.</w:t>
+              <w:t>Vers.</w:t>
             </w:r>
           </w:p>
         </w:tc>
@@ -14308,17 +13761,8 @@
                 <w:b/>
                 <w:bCs/>
               </w:rPr>
-              <w:t xml:space="preserve">Entry </w:t>
-            </w:r>
-            <w:proofErr w:type="spellStart"/>
-            <w:r>
-              <w:rPr>
-                <w:b/>
-                <w:bCs/>
-              </w:rPr>
-              <w:t>Condition</w:t>
-            </w:r>
-            <w:proofErr w:type="spellEnd"/>
+              <w:t>Entry Condition</w:t>
+            </w:r>
           </w:p>
         </w:tc>
         <w:tc>
@@ -14355,17 +13799,8 @@
                 <w:b/>
                 <w:bCs/>
               </w:rPr>
-              <w:t xml:space="preserve">Exit </w:t>
-            </w:r>
-            <w:proofErr w:type="spellStart"/>
-            <w:r>
-              <w:rPr>
-                <w:b/>
-                <w:bCs/>
-              </w:rPr>
-              <w:t>condition</w:t>
-            </w:r>
-            <w:proofErr w:type="spellEnd"/>
+              <w:t>Exit condition</w:t>
+            </w:r>
           </w:p>
           <w:p>
             <w:r>
@@ -14410,27 +13845,13 @@
                 <w:b/>
                 <w:bCs/>
               </w:rPr>
-              <w:t xml:space="preserve">Exit </w:t>
-            </w:r>
-            <w:proofErr w:type="spellStart"/>
-            <w:r>
-              <w:rPr>
-                <w:b/>
-                <w:bCs/>
-              </w:rPr>
-              <w:t>condition</w:t>
-            </w:r>
-            <w:proofErr w:type="spellEnd"/>
-          </w:p>
-          <w:p>
-            <w:r>
-              <w:t xml:space="preserve">                       On </w:t>
-            </w:r>
-            <w:proofErr w:type="spellStart"/>
-            <w:r>
-              <w:t>failure</w:t>
-            </w:r>
-            <w:proofErr w:type="spellEnd"/>
+              <w:t>Exit condition</w:t>
+            </w:r>
+          </w:p>
+          <w:p>
+            <w:r>
+              <w:t xml:space="preserve">                       On failure</w:t>
+            </w:r>
           </w:p>
         </w:tc>
         <w:tc>
@@ -14476,17 +13897,8 @@
                 <w:b/>
                 <w:bCs/>
               </w:rPr>
-              <w:t xml:space="preserve">Rilevanza/User </w:t>
-            </w:r>
-            <w:proofErr w:type="spellStart"/>
-            <w:r>
-              <w:rPr>
-                <w:b/>
-                <w:bCs/>
-              </w:rPr>
-              <w:t>Priority</w:t>
-            </w:r>
-            <w:proofErr w:type="spellEnd"/>
+              <w:t>Rilevanza/User Priority</w:t>
+            </w:r>
           </w:p>
         </w:tc>
         <w:tc>
@@ -14596,23 +14008,13 @@
                 <w:bCs/>
               </w:rPr>
             </w:pPr>
-            <w:proofErr w:type="spellStart"/>
             <w:r>
               <w:rPr>
                 <w:rFonts w:eastAsia="Calibri"/>
                 <w:b/>
                 <w:bCs/>
               </w:rPr>
-              <w:t>Generalization</w:t>
-            </w:r>
-            <w:proofErr w:type="spellEnd"/>
-            <w:r>
-              <w:rPr>
-                <w:rFonts w:eastAsia="Calibri"/>
-                <w:b/>
-                <w:bCs/>
-              </w:rPr>
-              <w:t xml:space="preserve"> of</w:t>
+              <w:t>Generalization of</w:t>
             </w:r>
           </w:p>
         </w:tc>
@@ -15171,11 +14573,9 @@
             <w:tcW w:w="1276" w:type="dxa"/>
           </w:tcPr>
           <w:p>
-            <w:proofErr w:type="spellStart"/>
             <w:r>
               <w:t>Entity</w:t>
             </w:r>
-            <w:proofErr w:type="spellEnd"/>
           </w:p>
         </w:tc>
         <w:tc>
@@ -15214,11 +14614,9 @@
             <w:tcW w:w="1276" w:type="dxa"/>
           </w:tcPr>
           <w:p>
-            <w:proofErr w:type="spellStart"/>
             <w:r>
               <w:t>Entity</w:t>
             </w:r>
-            <w:proofErr w:type="spellEnd"/>
           </w:p>
         </w:tc>
         <w:tc>
@@ -15257,11 +14655,9 @@
             <w:tcW w:w="1276" w:type="dxa"/>
           </w:tcPr>
           <w:p>
-            <w:proofErr w:type="spellStart"/>
             <w:r>
               <w:t>Entity</w:t>
             </w:r>
-            <w:proofErr w:type="spellEnd"/>
           </w:p>
         </w:tc>
         <w:tc>
@@ -15294,11 +14690,9 @@
             <w:tcW w:w="1276" w:type="dxa"/>
           </w:tcPr>
           <w:p>
-            <w:proofErr w:type="spellStart"/>
             <w:r>
               <w:t>Entity</w:t>
             </w:r>
-            <w:proofErr w:type="spellEnd"/>
           </w:p>
         </w:tc>
         <w:tc>
@@ -15331,11 +14725,9 @@
             <w:tcW w:w="1276" w:type="dxa"/>
           </w:tcPr>
           <w:p>
-            <w:proofErr w:type="spellStart"/>
             <w:r>
               <w:t>Entity</w:t>
             </w:r>
-            <w:proofErr w:type="spellEnd"/>
           </w:p>
         </w:tc>
         <w:tc>
@@ -15594,11 +14986,9 @@
             <w:tcW w:w="1594" w:type="dxa"/>
           </w:tcPr>
           <w:p>
-            <w:proofErr w:type="spellStart"/>
             <w:r>
               <w:t>Entity</w:t>
             </w:r>
-            <w:proofErr w:type="spellEnd"/>
           </w:p>
         </w:tc>
         <w:tc>
@@ -15618,11 +15008,9 @@
             <w:tcW w:w="4232" w:type="dxa"/>
           </w:tcPr>
           <w:p>
-            <w:proofErr w:type="spellStart"/>
             <w:r>
               <w:t>CodaRepository</w:t>
             </w:r>
-            <w:proofErr w:type="spellEnd"/>
           </w:p>
         </w:tc>
         <w:tc>
@@ -15630,11 +15018,9 @@
             <w:tcW w:w="1594" w:type="dxa"/>
           </w:tcPr>
           <w:p>
-            <w:proofErr w:type="spellStart"/>
             <w:r>
               <w:t>Entity</w:t>
             </w:r>
-            <w:proofErr w:type="spellEnd"/>
           </w:p>
         </w:tc>
         <w:tc>
@@ -15663,11 +15049,9 @@
             <w:tcW w:w="4232" w:type="dxa"/>
           </w:tcPr>
           <w:p>
-            <w:proofErr w:type="spellStart"/>
             <w:r>
               <w:t>VisualizzazioneCodaControl</w:t>
             </w:r>
-            <w:proofErr w:type="spellEnd"/>
           </w:p>
         </w:tc>
         <w:tc>
@@ -15697,11 +15081,9 @@
             <w:tcW w:w="4232" w:type="dxa"/>
           </w:tcPr>
           <w:p>
-            <w:proofErr w:type="spellStart"/>
             <w:r>
               <w:t>VisualizzazioneCodaView</w:t>
             </w:r>
-            <w:proofErr w:type="spellEnd"/>
           </w:p>
         </w:tc>
         <w:tc>
@@ -15709,11 +15091,9 @@
             <w:tcW w:w="1594" w:type="dxa"/>
           </w:tcPr>
           <w:p>
-            <w:proofErr w:type="spellStart"/>
             <w:r>
               <w:t>Boundary</w:t>
             </w:r>
-            <w:proofErr w:type="spellEnd"/>
           </w:p>
         </w:tc>
         <w:tc>
@@ -15721,13 +15101,8 @@
             <w:tcW w:w="3874" w:type="dxa"/>
           </w:tcPr>
           <w:p>
-            <w:proofErr w:type="spellStart"/>
-            <w:r>
-              <w:t>Boundary</w:t>
-            </w:r>
-            <w:proofErr w:type="spellEnd"/>
-            <w:r>
-              <w:t xml:space="preserve"> che mostra le informazioni necessarie per ottenere una coda</w:t>
+            <w:r>
+              <w:t>Boundary che mostra le informazioni necessarie per ottenere una coda</w:t>
             </w:r>
           </w:p>
         </w:tc>
@@ -15738,11 +15113,9 @@
             <w:tcW w:w="4232" w:type="dxa"/>
           </w:tcPr>
           <w:p>
-            <w:proofErr w:type="spellStart"/>
             <w:r>
               <w:t>VisualizzazioneCodaForm</w:t>
             </w:r>
-            <w:proofErr w:type="spellEnd"/>
           </w:p>
         </w:tc>
         <w:tc>
@@ -15750,11 +15123,9 @@
             <w:tcW w:w="1594" w:type="dxa"/>
           </w:tcPr>
           <w:p>
-            <w:proofErr w:type="spellStart"/>
             <w:r>
               <w:t>Boundary</w:t>
             </w:r>
-            <w:proofErr w:type="spellEnd"/>
           </w:p>
         </w:tc>
         <w:tc>
@@ -15762,13 +15133,8 @@
             <w:tcW w:w="3874" w:type="dxa"/>
           </w:tcPr>
           <w:p>
-            <w:proofErr w:type="spellStart"/>
-            <w:r>
-              <w:t>Boundary</w:t>
-            </w:r>
-            <w:proofErr w:type="spellEnd"/>
-            <w:r>
-              <w:t xml:space="preserve"> che permette all’utente di inserire le informazioni necessarie alla visualizzazione della coda</w:t>
+            <w:r>
+              <w:t>Boundary che permette all’utente di inserire le informazioni necessarie alla visualizzazione della coda</w:t>
             </w:r>
           </w:p>
         </w:tc>
@@ -16071,11 +15437,9 @@
             <w:tcW w:w="1205" w:type="dxa"/>
           </w:tcPr>
           <w:p>
-            <w:proofErr w:type="spellStart"/>
             <w:r>
               <w:t>Entity</w:t>
             </w:r>
-            <w:proofErr w:type="spellEnd"/>
           </w:p>
         </w:tc>
         <w:tc>
@@ -16120,11 +15484,9 @@
             <w:tcW w:w="1205" w:type="dxa"/>
           </w:tcPr>
           <w:p>
-            <w:proofErr w:type="spellStart"/>
             <w:r>
               <w:t>Entity</w:t>
             </w:r>
-            <w:proofErr w:type="spellEnd"/>
           </w:p>
         </w:tc>
         <w:tc>
@@ -16153,11 +15515,9 @@
             <w:tcW w:w="3392" w:type="dxa"/>
           </w:tcPr>
           <w:p>
-            <w:proofErr w:type="spellStart"/>
             <w:r>
               <w:t>PrenotazioneRepository</w:t>
             </w:r>
-            <w:proofErr w:type="spellEnd"/>
           </w:p>
         </w:tc>
         <w:tc>
@@ -16165,11 +15525,9 @@
             <w:tcW w:w="1205" w:type="dxa"/>
           </w:tcPr>
           <w:p>
-            <w:proofErr w:type="spellStart"/>
             <w:r>
               <w:t>Entity</w:t>
             </w:r>
-            <w:proofErr w:type="spellEnd"/>
           </w:p>
         </w:tc>
         <w:tc>
@@ -16195,11 +15553,9 @@
             <w:tcW w:w="3392" w:type="dxa"/>
           </w:tcPr>
           <w:p>
-            <w:proofErr w:type="spellStart"/>
             <w:r>
               <w:t>RichiestaPrenotazioneControl</w:t>
             </w:r>
-            <w:proofErr w:type="spellEnd"/>
           </w:p>
         </w:tc>
         <w:tc>
@@ -16232,11 +15588,9 @@
             <w:tcW w:w="3392" w:type="dxa"/>
           </w:tcPr>
           <w:p>
-            <w:proofErr w:type="spellStart"/>
             <w:r>
               <w:t>PrenotazioneView</w:t>
             </w:r>
-            <w:proofErr w:type="spellEnd"/>
           </w:p>
         </w:tc>
         <w:tc>
@@ -16244,11 +15598,9 @@
             <w:tcW w:w="1205" w:type="dxa"/>
           </w:tcPr>
           <w:p>
-            <w:proofErr w:type="spellStart"/>
             <w:r>
               <w:t>Boundary</w:t>
             </w:r>
-            <w:proofErr w:type="spellEnd"/>
           </w:p>
         </w:tc>
         <w:tc>
@@ -16256,13 +15608,8 @@
             <w:tcW w:w="4802" w:type="dxa"/>
           </w:tcPr>
           <w:p>
-            <w:proofErr w:type="spellStart"/>
-            <w:r>
-              <w:t>Boundary</w:t>
-            </w:r>
-            <w:proofErr w:type="spellEnd"/>
-            <w:r>
-              <w:t xml:space="preserve"> che mostra le informazioni necessarie per ottenere una prenotazione</w:t>
+            <w:r>
+              <w:t>Boundary che mostra le informazioni necessarie per ottenere una prenotazione</w:t>
             </w:r>
           </w:p>
         </w:tc>
@@ -16276,11 +15623,9 @@
             <w:tcW w:w="3392" w:type="dxa"/>
           </w:tcPr>
           <w:p>
-            <w:proofErr w:type="spellStart"/>
             <w:r>
               <w:t>FormPrenotazione</w:t>
             </w:r>
-            <w:proofErr w:type="spellEnd"/>
           </w:p>
         </w:tc>
         <w:tc>
@@ -16288,11 +15633,9 @@
             <w:tcW w:w="1205" w:type="dxa"/>
           </w:tcPr>
           <w:p>
-            <w:proofErr w:type="spellStart"/>
             <w:r>
               <w:t>Boundary</w:t>
             </w:r>
-            <w:proofErr w:type="spellEnd"/>
           </w:p>
         </w:tc>
         <w:tc>
@@ -16300,13 +15643,8 @@
             <w:tcW w:w="4802" w:type="dxa"/>
           </w:tcPr>
           <w:p>
-            <w:proofErr w:type="spellStart"/>
-            <w:r>
-              <w:t>Bondary</w:t>
-            </w:r>
-            <w:proofErr w:type="spellEnd"/>
-            <w:r>
-              <w:t xml:space="preserve"> che permette all’utente di inserire le informazioni necessarie per richiedere una prenotazione</w:t>
+            <w:r>
+              <w:t>Bondary che permette all’utente di inserire le informazioni necessarie per richiedere una prenotazione</w:t>
             </w:r>
           </w:p>
         </w:tc>
@@ -16616,11 +15954,9 @@
             <w:tcW w:w="1244" w:type="dxa"/>
           </w:tcPr>
           <w:p>
-            <w:proofErr w:type="spellStart"/>
             <w:r>
               <w:t>Entity</w:t>
             </w:r>
-            <w:proofErr w:type="spellEnd"/>
           </w:p>
         </w:tc>
         <w:tc>
@@ -16665,11 +16001,9 @@
             <w:tcW w:w="1244" w:type="dxa"/>
           </w:tcPr>
           <w:p>
-            <w:proofErr w:type="spellStart"/>
             <w:r>
               <w:t>Entity</w:t>
             </w:r>
-            <w:proofErr w:type="spellEnd"/>
           </w:p>
         </w:tc>
         <w:tc>
@@ -16695,11 +16029,9 @@
             <w:tcW w:w="4032" w:type="dxa"/>
           </w:tcPr>
           <w:p>
-            <w:proofErr w:type="spellStart"/>
             <w:r>
               <w:t>EliminazionePrenotazioneControl</w:t>
             </w:r>
-            <w:proofErr w:type="spellEnd"/>
           </w:p>
         </w:tc>
         <w:tc>
@@ -16732,11 +16064,9 @@
             <w:tcW w:w="4032" w:type="dxa"/>
           </w:tcPr>
           <w:p>
-            <w:proofErr w:type="spellStart"/>
             <w:r>
               <w:t>EliminazionePrenotazioneView</w:t>
             </w:r>
-            <w:proofErr w:type="spellEnd"/>
           </w:p>
         </w:tc>
         <w:tc>
@@ -16744,11 +16074,9 @@
             <w:tcW w:w="1244" w:type="dxa"/>
           </w:tcPr>
           <w:p>
-            <w:proofErr w:type="spellStart"/>
             <w:r>
               <w:t>Boundary</w:t>
             </w:r>
-            <w:proofErr w:type="spellEnd"/>
           </w:p>
         </w:tc>
         <w:tc>
@@ -16756,13 +16084,8 @@
             <w:tcW w:w="4123" w:type="dxa"/>
           </w:tcPr>
           <w:p>
-            <w:proofErr w:type="spellStart"/>
-            <w:r>
-              <w:t>Boundary</w:t>
-            </w:r>
-            <w:proofErr w:type="spellEnd"/>
-            <w:r>
-              <w:t xml:space="preserve"> che mostra l’elenco delle prenotazioni in attesa</w:t>
+            <w:r>
+              <w:t>Boundary che mostra l’elenco delle prenotazioni in attesa</w:t>
             </w:r>
           </w:p>
         </w:tc>
@@ -16914,18 +16237,18 @@
         </w:rPr>
         <w:lastRenderedPageBreak/>
         <w:drawing>
-          <wp:anchor distT="0" distB="0" distL="114300" distR="114300" simplePos="0" relativeHeight="251669504" behindDoc="0" locked="0" layoutInCell="1" allowOverlap="1" wp14:anchorId="478F6C21" wp14:editId="2D661BA4">
+          <wp:anchor distT="0" distB="0" distL="114300" distR="114300" simplePos="0" relativeHeight="251702272" behindDoc="0" locked="0" layoutInCell="1" allowOverlap="1" wp14:anchorId="0F52341B" wp14:editId="09BF36D6">
             <wp:simplePos x="0" y="0"/>
             <wp:positionH relativeFrom="margin">
-              <wp:posOffset>480557</wp:posOffset>
+              <wp:align>center</wp:align>
             </wp:positionH>
             <wp:positionV relativeFrom="paragraph">
-              <wp:posOffset>316755</wp:posOffset>
+              <wp:posOffset>304800</wp:posOffset>
             </wp:positionV>
-            <wp:extent cx="5160010" cy="1993265"/>
-            <wp:effectExtent l="0" t="0" r="2540" b="6985"/>
+            <wp:extent cx="5343525" cy="2962275"/>
+            <wp:effectExtent l="0" t="0" r="9525" b="9525"/>
             <wp:wrapTopAndBottom/>
-            <wp:docPr id="10" name="Immagine 10"/>
+            <wp:docPr id="17" name="Immagine 17"/>
             <wp:cNvGraphicFramePr>
               <a:graphicFrameLocks xmlns:a="http://schemas.openxmlformats.org/drawingml/2006/main" noChangeAspect="1"/>
             </wp:cNvGraphicFramePr>
@@ -16933,7 +16256,7 @@
               <a:graphicData uri="http://schemas.openxmlformats.org/drawingml/2006/picture">
                 <pic:pic xmlns:pic="http://schemas.openxmlformats.org/drawingml/2006/picture">
                   <pic:nvPicPr>
-                    <pic:cNvPr id="0" name="Picture 2"/>
+                    <pic:cNvPr id="0" name="Picture 1"/>
                     <pic:cNvPicPr>
                       <a:picLocks noChangeAspect="1" noChangeArrowheads="1"/>
                     </pic:cNvPicPr>
@@ -16954,7 +16277,7 @@
                   <pic:spPr bwMode="auto">
                     <a:xfrm>
                       <a:off x="0" y="0"/>
-                      <a:ext cx="5160010" cy="1993265"/>
+                      <a:ext cx="5343525" cy="2962275"/>
                     </a:xfrm>
                     <a:prstGeom prst="rect">
                       <a:avLst/>
@@ -16967,12 +16290,6 @@
                 </pic:pic>
               </a:graphicData>
             </a:graphic>
-            <wp14:sizeRelH relativeFrom="margin">
-              <wp14:pctWidth>0</wp14:pctWidth>
-            </wp14:sizeRelH>
-            <wp14:sizeRelV relativeFrom="margin">
-              <wp14:pctHeight>0</wp14:pctHeight>
-            </wp14:sizeRelV>
           </wp:anchor>
         </w:drawing>
       </w:r>
@@ -17111,11 +16428,9 @@
             <w:tcW w:w="1244" w:type="dxa"/>
           </w:tcPr>
           <w:p>
-            <w:proofErr w:type="spellStart"/>
             <w:r>
               <w:t>Entity</w:t>
             </w:r>
-            <w:proofErr w:type="spellEnd"/>
           </w:p>
         </w:tc>
         <w:tc>
@@ -17150,11 +16465,9 @@
             <w:tcW w:w="4032" w:type="dxa"/>
           </w:tcPr>
           <w:p>
-            <w:proofErr w:type="spellStart"/>
             <w:r>
               <w:t>PrenotazioniRepository</w:t>
             </w:r>
-            <w:proofErr w:type="spellEnd"/>
           </w:p>
         </w:tc>
         <w:tc>
@@ -17162,11 +16475,9 @@
             <w:tcW w:w="1244" w:type="dxa"/>
           </w:tcPr>
           <w:p>
-            <w:proofErr w:type="spellStart"/>
             <w:r>
               <w:t>Entity</w:t>
             </w:r>
-            <w:proofErr w:type="spellEnd"/>
           </w:p>
         </w:tc>
         <w:tc>
@@ -17192,11 +16503,9 @@
             <w:tcW w:w="4032" w:type="dxa"/>
           </w:tcPr>
           <w:p>
-            <w:proofErr w:type="spellStart"/>
             <w:r>
               <w:t>ValidazionePrenotazioneControl</w:t>
             </w:r>
-            <w:proofErr w:type="spellEnd"/>
           </w:p>
         </w:tc>
         <w:tc>
@@ -17232,11 +16541,9 @@
             <w:tcW w:w="4032" w:type="dxa"/>
           </w:tcPr>
           <w:p>
-            <w:proofErr w:type="spellStart"/>
             <w:r>
               <w:t>ValidazionePrenotazioneView</w:t>
             </w:r>
-            <w:proofErr w:type="spellEnd"/>
           </w:p>
         </w:tc>
         <w:tc>
@@ -17244,11 +16551,9 @@
             <w:tcW w:w="1244" w:type="dxa"/>
           </w:tcPr>
           <w:p>
-            <w:proofErr w:type="spellStart"/>
             <w:r>
               <w:t>Boundary</w:t>
             </w:r>
-            <w:proofErr w:type="spellEnd"/>
           </w:p>
         </w:tc>
         <w:tc>
@@ -17256,13 +16561,8 @@
             <w:tcW w:w="4123" w:type="dxa"/>
           </w:tcPr>
           <w:p>
-            <w:proofErr w:type="spellStart"/>
-            <w:r>
-              <w:t>Boundary</w:t>
-            </w:r>
-            <w:proofErr w:type="spellEnd"/>
-            <w:r>
-              <w:t xml:space="preserve"> che mostra </w:t>
+            <w:r>
+              <w:t xml:space="preserve">Boundary che mostra </w:t>
             </w:r>
             <w:r>
               <w:t>le informazioni necessarie per la validazione di una prenotazione</w:t>
@@ -17279,11 +16579,9 @@
             <w:tcW w:w="4032" w:type="dxa"/>
           </w:tcPr>
           <w:p>
-            <w:proofErr w:type="spellStart"/>
             <w:r>
               <w:t>ValidazionePrenotazioneForm</w:t>
             </w:r>
-            <w:proofErr w:type="spellEnd"/>
           </w:p>
         </w:tc>
         <w:tc>
@@ -17291,11 +16589,9 @@
             <w:tcW w:w="1244" w:type="dxa"/>
           </w:tcPr>
           <w:p>
-            <w:proofErr w:type="spellStart"/>
             <w:r>
               <w:t>Boundary</w:t>
             </w:r>
-            <w:proofErr w:type="spellEnd"/>
           </w:p>
         </w:tc>
         <w:tc>
@@ -17303,13 +16599,8 @@
             <w:tcW w:w="4123" w:type="dxa"/>
           </w:tcPr>
           <w:p>
-            <w:proofErr w:type="spellStart"/>
-            <w:r>
-              <w:t>Boundary</w:t>
-            </w:r>
-            <w:proofErr w:type="spellEnd"/>
-            <w:r>
-              <w:t xml:space="preserve"> che permette all’utente di inserire le informazioni necessarie per la validazione di una prenotazione</w:t>
+            <w:r>
+              <w:t>Boundary che permette all’utente di inserire le informazioni necessarie per la validazione di una prenotazione</w:t>
             </w:r>
           </w:p>
         </w:tc>
@@ -17397,56 +16688,6 @@
     </w:p>
     <w:p>
       <w:pPr>
-        <w:ind w:left="360"/>
-        <w:jc w:val="center"/>
-        <w:rPr>
-          <w:b/>
-          <w:bCs/>
-        </w:rPr>
-      </w:pPr>
-    </w:p>
-    <w:p>
-      <w:pPr>
-        <w:ind w:left="360"/>
-        <w:jc w:val="center"/>
-        <w:rPr>
-          <w:b/>
-          <w:bCs/>
-        </w:rPr>
-      </w:pPr>
-    </w:p>
-    <w:p>
-      <w:pPr>
-        <w:ind w:left="360"/>
-        <w:jc w:val="center"/>
-        <w:rPr>
-          <w:b/>
-          <w:bCs/>
-        </w:rPr>
-      </w:pPr>
-    </w:p>
-    <w:p>
-      <w:pPr>
-        <w:ind w:left="360"/>
-        <w:jc w:val="center"/>
-        <w:rPr>
-          <w:b/>
-          <w:bCs/>
-        </w:rPr>
-      </w:pPr>
-    </w:p>
-    <w:p>
-      <w:pPr>
-        <w:ind w:left="360"/>
-        <w:rPr>
-          <w:b/>
-          <w:bCs/>
-        </w:rPr>
-      </w:pPr>
-    </w:p>
-    <w:p>
-      <w:pPr>
-        <w:ind w:left="360"/>
         <w:rPr>
           <w:b/>
           <w:bCs/>
@@ -17460,18 +16701,18 @@
         </w:rPr>
         <w:lastRenderedPageBreak/>
         <w:drawing>
-          <wp:anchor distT="0" distB="0" distL="114300" distR="114300" simplePos="0" relativeHeight="251670528" behindDoc="0" locked="0" layoutInCell="1" allowOverlap="1" wp14:anchorId="615E6458" wp14:editId="2E884E60">
+          <wp:anchor distT="0" distB="0" distL="114300" distR="114300" simplePos="0" relativeHeight="251703296" behindDoc="0" locked="0" layoutInCell="1" allowOverlap="1" wp14:anchorId="53D5F4D2" wp14:editId="63B20CDE">
             <wp:simplePos x="0" y="0"/>
             <wp:positionH relativeFrom="margin">
-              <wp:posOffset>1124613</wp:posOffset>
+              <wp:align>center</wp:align>
             </wp:positionH>
             <wp:positionV relativeFrom="paragraph">
-              <wp:posOffset>308803</wp:posOffset>
+              <wp:posOffset>228600</wp:posOffset>
             </wp:positionV>
-            <wp:extent cx="3872230" cy="2172335"/>
-            <wp:effectExtent l="0" t="0" r="0" b="0"/>
+            <wp:extent cx="4981575" cy="2962275"/>
+            <wp:effectExtent l="0" t="0" r="9525" b="9525"/>
             <wp:wrapTopAndBottom/>
-            <wp:docPr id="9" name="Immagine 9"/>
+            <wp:docPr id="19" name="Immagine 19"/>
             <wp:cNvGraphicFramePr>
               <a:graphicFrameLocks xmlns:a="http://schemas.openxmlformats.org/drawingml/2006/main" noChangeAspect="1"/>
             </wp:cNvGraphicFramePr>
@@ -17479,7 +16720,7 @@
               <a:graphicData uri="http://schemas.openxmlformats.org/drawingml/2006/picture">
                 <pic:pic xmlns:pic="http://schemas.openxmlformats.org/drawingml/2006/picture">
                   <pic:nvPicPr>
-                    <pic:cNvPr id="0" name="Picture 1"/>
+                    <pic:cNvPr id="0" name="Picture 2"/>
                     <pic:cNvPicPr>
                       <a:picLocks noChangeAspect="1" noChangeArrowheads="1"/>
                     </pic:cNvPicPr>
@@ -17500,7 +16741,7 @@
                   <pic:spPr bwMode="auto">
                     <a:xfrm>
                       <a:off x="0" y="0"/>
-                      <a:ext cx="3872230" cy="2172335"/>
+                      <a:ext cx="4981575" cy="2962275"/>
                     </a:xfrm>
                     <a:prstGeom prst="rect">
                       <a:avLst/>
@@ -17513,12 +16754,6 @@
                 </pic:pic>
               </a:graphicData>
             </a:graphic>
-            <wp14:sizeRelH relativeFrom="margin">
-              <wp14:pctWidth>0</wp14:pctWidth>
-            </wp14:sizeRelH>
-            <wp14:sizeRelV relativeFrom="margin">
-              <wp14:pctHeight>0</wp14:pctHeight>
-            </wp14:sizeRelV>
           </wp:anchor>
         </w:drawing>
       </w:r>
@@ -17565,17 +16800,7 @@
         </w:rPr>
         <w:t>Accettazione Prenotazione</w:t>
       </w:r>
-    </w:p>
-    <w:bookmarkEnd w:id="42"/>
-    <w:p>
-      <w:pPr>
-        <w:ind w:left="360"/>
-        <w:jc w:val="center"/>
-        <w:rPr>
-          <w:b/>
-          <w:bCs/>
-        </w:rPr>
-      </w:pPr>
+      <w:bookmarkEnd w:id="42"/>
     </w:p>
     <w:p>
       <w:pPr>
@@ -17680,11 +16905,9 @@
             <w:tcW w:w="1244" w:type="dxa"/>
           </w:tcPr>
           <w:p>
-            <w:proofErr w:type="spellStart"/>
             <w:r>
               <w:t>Entity</w:t>
             </w:r>
-            <w:proofErr w:type="spellEnd"/>
           </w:p>
         </w:tc>
         <w:tc>
@@ -17716,11 +16939,9 @@
             <w:tcW w:w="4032" w:type="dxa"/>
           </w:tcPr>
           <w:p>
-            <w:proofErr w:type="spellStart"/>
             <w:r>
               <w:t>PrenotazioniRepository</w:t>
             </w:r>
-            <w:proofErr w:type="spellEnd"/>
           </w:p>
         </w:tc>
         <w:tc>
@@ -17728,11 +16949,9 @@
             <w:tcW w:w="1244" w:type="dxa"/>
           </w:tcPr>
           <w:p>
-            <w:proofErr w:type="spellStart"/>
             <w:r>
               <w:t>Entity</w:t>
             </w:r>
-            <w:proofErr w:type="spellEnd"/>
           </w:p>
         </w:tc>
         <w:tc>
@@ -17758,11 +16977,9 @@
             <w:tcW w:w="4032" w:type="dxa"/>
           </w:tcPr>
           <w:p>
-            <w:proofErr w:type="spellStart"/>
             <w:r>
               <w:t>AccettazionePrenotazioneControl</w:t>
             </w:r>
-            <w:proofErr w:type="spellEnd"/>
           </w:p>
         </w:tc>
         <w:tc>
@@ -17798,11 +17015,9 @@
             <w:tcW w:w="4032" w:type="dxa"/>
           </w:tcPr>
           <w:p>
-            <w:proofErr w:type="spellStart"/>
             <w:r>
               <w:t>AccettazioePrenotazioneView</w:t>
             </w:r>
-            <w:proofErr w:type="spellEnd"/>
           </w:p>
         </w:tc>
         <w:tc>
@@ -17810,11 +17025,9 @@
             <w:tcW w:w="1244" w:type="dxa"/>
           </w:tcPr>
           <w:p>
-            <w:proofErr w:type="spellStart"/>
             <w:r>
               <w:t>Boundary</w:t>
             </w:r>
-            <w:proofErr w:type="spellEnd"/>
           </w:p>
         </w:tc>
         <w:tc>
@@ -17822,13 +17035,8 @@
             <w:tcW w:w="4123" w:type="dxa"/>
           </w:tcPr>
           <w:p>
-            <w:proofErr w:type="spellStart"/>
-            <w:r>
-              <w:t>Boundary</w:t>
-            </w:r>
-            <w:proofErr w:type="spellEnd"/>
-            <w:r>
-              <w:t xml:space="preserve"> che </w:t>
+            <w:r>
+              <w:t xml:space="preserve">Boundary che </w:t>
             </w:r>
             <w:r>
               <w:t>permette la accettazione della prossima prenotazione in coda</w:t>
@@ -17991,7 +17199,6 @@
           <w:bCs/>
           <w:noProof/>
         </w:rPr>
-        <w:lastRenderedPageBreak/>
         <w:drawing>
           <wp:anchor distT="0" distB="0" distL="114300" distR="114300" simplePos="0" relativeHeight="251671552" behindDoc="0" locked="0" layoutInCell="1" allowOverlap="1" wp14:anchorId="3A5CB900" wp14:editId="5BFD833D">
             <wp:simplePos x="0" y="0"/>
@@ -18199,11 +17406,9 @@
             <w:tcW w:w="1244" w:type="dxa"/>
           </w:tcPr>
           <w:p>
-            <w:proofErr w:type="spellStart"/>
             <w:r>
               <w:t>Entity</w:t>
             </w:r>
-            <w:proofErr w:type="spellEnd"/>
           </w:p>
         </w:tc>
         <w:tc>
@@ -18238,11 +17443,9 @@
             <w:tcW w:w="4032" w:type="dxa"/>
           </w:tcPr>
           <w:p>
-            <w:proofErr w:type="spellStart"/>
             <w:r>
               <w:t>PrenotazoniRepository</w:t>
             </w:r>
-            <w:proofErr w:type="spellEnd"/>
           </w:p>
         </w:tc>
         <w:tc>
@@ -18250,11 +17453,9 @@
             <w:tcW w:w="1244" w:type="dxa"/>
           </w:tcPr>
           <w:p>
-            <w:proofErr w:type="spellStart"/>
             <w:r>
               <w:t>Entity</w:t>
             </w:r>
-            <w:proofErr w:type="spellEnd"/>
           </w:p>
         </w:tc>
         <w:tc>
@@ -18280,11 +17481,9 @@
             <w:tcW w:w="4032" w:type="dxa"/>
           </w:tcPr>
           <w:p>
-            <w:proofErr w:type="spellStart"/>
             <w:r>
               <w:t>VisualizzazionePrenotazioniControl</w:t>
             </w:r>
-            <w:proofErr w:type="spellEnd"/>
           </w:p>
         </w:tc>
         <w:tc>
@@ -18303,13 +17502,8 @@
           </w:tcPr>
           <w:p>
             <w:r>
-              <w:t xml:space="preserve">Control che coordina le operazioni relative alla visualizzazione delle prenotazioni </w:t>
-            </w:r>
-            <w:proofErr w:type="gramStart"/>
-            <w:r>
-              <w:t>del utente</w:t>
-            </w:r>
-            <w:proofErr w:type="gramEnd"/>
+              <w:t>Control che coordina le operazioni relative alla visualizzazione delle prenotazioni del utente</w:t>
+            </w:r>
           </w:p>
         </w:tc>
       </w:tr>
@@ -18322,11 +17516,9 @@
             <w:tcW w:w="4032" w:type="dxa"/>
           </w:tcPr>
           <w:p>
-            <w:proofErr w:type="spellStart"/>
             <w:r>
               <w:t>VisualizzazionePrenotazioneView</w:t>
             </w:r>
-            <w:proofErr w:type="spellEnd"/>
           </w:p>
         </w:tc>
         <w:tc>
@@ -18334,11 +17526,9 @@
             <w:tcW w:w="1244" w:type="dxa"/>
           </w:tcPr>
           <w:p>
-            <w:proofErr w:type="spellStart"/>
             <w:r>
               <w:t>Boundary</w:t>
             </w:r>
-            <w:proofErr w:type="spellEnd"/>
           </w:p>
         </w:tc>
         <w:tc>
@@ -18346,13 +17536,8 @@
             <w:tcW w:w="4123" w:type="dxa"/>
           </w:tcPr>
           <w:p>
-            <w:proofErr w:type="spellStart"/>
-            <w:r>
-              <w:t>Boundary</w:t>
-            </w:r>
-            <w:proofErr w:type="spellEnd"/>
-            <w:r>
-              <w:t xml:space="preserve"> che mostra le prenotazioni in </w:t>
+            <w:r>
+              <w:t xml:space="preserve">Boundary che mostra le prenotazioni in </w:t>
             </w:r>
             <w:r>
               <w:t>attesa</w:t>
@@ -18729,11 +17914,9 @@
             <w:tcW w:w="1244" w:type="dxa"/>
           </w:tcPr>
           <w:p>
-            <w:proofErr w:type="spellStart"/>
             <w:r>
               <w:t>Entity</w:t>
             </w:r>
-            <w:proofErr w:type="spellEnd"/>
           </w:p>
         </w:tc>
         <w:tc>
@@ -18765,11 +17948,9 @@
             <w:tcW w:w="4032" w:type="dxa"/>
           </w:tcPr>
           <w:p>
-            <w:proofErr w:type="spellStart"/>
             <w:r>
               <w:t>AccountRepository</w:t>
             </w:r>
-            <w:proofErr w:type="spellEnd"/>
           </w:p>
         </w:tc>
         <w:tc>
@@ -18777,11 +17958,9 @@
             <w:tcW w:w="1244" w:type="dxa"/>
           </w:tcPr>
           <w:p>
-            <w:proofErr w:type="spellStart"/>
             <w:r>
               <w:t>Entity</w:t>
             </w:r>
-            <w:proofErr w:type="spellEnd"/>
           </w:p>
         </w:tc>
         <w:tc>
@@ -18807,11 +17986,9 @@
             <w:tcW w:w="4032" w:type="dxa"/>
           </w:tcPr>
           <w:p>
-            <w:proofErr w:type="spellStart"/>
             <w:r>
               <w:t>AutenticazioneControl</w:t>
             </w:r>
-            <w:proofErr w:type="spellEnd"/>
           </w:p>
         </w:tc>
         <w:tc>
@@ -18844,11 +18021,9 @@
             <w:tcW w:w="4032" w:type="dxa"/>
           </w:tcPr>
           <w:p>
-            <w:proofErr w:type="spellStart"/>
             <w:r>
               <w:t>AutenticazioneView</w:t>
             </w:r>
-            <w:proofErr w:type="spellEnd"/>
           </w:p>
         </w:tc>
         <w:tc>
@@ -18856,11 +18031,9 @@
             <w:tcW w:w="1244" w:type="dxa"/>
           </w:tcPr>
           <w:p>
-            <w:proofErr w:type="spellStart"/>
             <w:r>
               <w:t>Boundary</w:t>
             </w:r>
-            <w:proofErr w:type="spellEnd"/>
           </w:p>
         </w:tc>
         <w:tc>
@@ -18868,22 +18041,12 @@
             <w:tcW w:w="4123" w:type="dxa"/>
           </w:tcPr>
           <w:p>
-            <w:proofErr w:type="spellStart"/>
-            <w:r>
-              <w:t>Boundary</w:t>
-            </w:r>
-            <w:proofErr w:type="spellEnd"/>
-            <w:r>
-              <w:t xml:space="preserve"> che </w:t>
-            </w:r>
-            <w:r>
-              <w:t xml:space="preserve">mostra le informazioni necessarie per </w:t>
-            </w:r>
-            <w:proofErr w:type="gramStart"/>
-            <w:r>
-              <w:t>un autenticazione</w:t>
-            </w:r>
-            <w:proofErr w:type="gramEnd"/>
+            <w:r>
+              <w:t xml:space="preserve">Boundary che </w:t>
+            </w:r>
+            <w:r>
+              <w:t>mostra le informazioni necessarie per un autenticazione</w:t>
+            </w:r>
           </w:p>
         </w:tc>
       </w:tr>
@@ -18896,11 +18059,9 @@
             <w:tcW w:w="4032" w:type="dxa"/>
           </w:tcPr>
           <w:p>
-            <w:proofErr w:type="spellStart"/>
             <w:r>
               <w:t>AutenticazioneForm</w:t>
             </w:r>
-            <w:proofErr w:type="spellEnd"/>
           </w:p>
         </w:tc>
         <w:tc>
@@ -18908,11 +18069,9 @@
             <w:tcW w:w="1244" w:type="dxa"/>
           </w:tcPr>
           <w:p>
-            <w:proofErr w:type="spellStart"/>
             <w:r>
               <w:t>Boundary</w:t>
             </w:r>
-            <w:proofErr w:type="spellEnd"/>
           </w:p>
         </w:tc>
         <w:tc>
@@ -18920,19 +18079,9 @@
             <w:tcW w:w="4123" w:type="dxa"/>
           </w:tcPr>
           <w:p>
-            <w:proofErr w:type="spellStart"/>
-            <w:r>
-              <w:t>Boundary</w:t>
-            </w:r>
-            <w:proofErr w:type="spellEnd"/>
-            <w:r>
-              <w:t xml:space="preserve"> che permette di inserire le informazioni necessarie per </w:t>
-            </w:r>
-            <w:proofErr w:type="gramStart"/>
-            <w:r>
-              <w:t>un autenticazione</w:t>
-            </w:r>
-            <w:proofErr w:type="gramEnd"/>
+            <w:r>
+              <w:t>Boundary che permette di inserire le informazioni necessarie per un autenticazione</w:t>
+            </w:r>
           </w:p>
         </w:tc>
       </w:tr>
@@ -19235,11 +18384,9 @@
             <w:tcW w:w="1244" w:type="dxa"/>
           </w:tcPr>
           <w:p>
-            <w:proofErr w:type="spellStart"/>
             <w:r>
               <w:t>Entity</w:t>
             </w:r>
-            <w:proofErr w:type="spellEnd"/>
           </w:p>
         </w:tc>
         <w:tc>
@@ -19271,11 +18418,9 @@
             <w:tcW w:w="4032" w:type="dxa"/>
           </w:tcPr>
           <w:p>
-            <w:proofErr w:type="spellStart"/>
             <w:r>
               <w:t>UtenteRepository</w:t>
             </w:r>
-            <w:proofErr w:type="spellEnd"/>
           </w:p>
         </w:tc>
         <w:tc>
@@ -19283,11 +18428,9 @@
             <w:tcW w:w="1244" w:type="dxa"/>
           </w:tcPr>
           <w:p>
-            <w:proofErr w:type="spellStart"/>
             <w:r>
               <w:t>Entity</w:t>
             </w:r>
-            <w:proofErr w:type="spellEnd"/>
           </w:p>
         </w:tc>
         <w:tc>
@@ -19310,11 +18453,9 @@
             <w:tcW w:w="4032" w:type="dxa"/>
           </w:tcPr>
           <w:p>
-            <w:proofErr w:type="spellStart"/>
             <w:r>
               <w:t>RegistrazioneAccountControl</w:t>
             </w:r>
-            <w:proofErr w:type="spellEnd"/>
           </w:p>
         </w:tc>
         <w:tc>
@@ -19347,11 +18488,9 @@
             <w:tcW w:w="4032" w:type="dxa"/>
           </w:tcPr>
           <w:p>
-            <w:proofErr w:type="spellStart"/>
             <w:r>
               <w:t>RegistrazioneAccountView</w:t>
             </w:r>
-            <w:proofErr w:type="spellEnd"/>
           </w:p>
         </w:tc>
         <w:tc>
@@ -19359,11 +18498,9 @@
             <w:tcW w:w="1244" w:type="dxa"/>
           </w:tcPr>
           <w:p>
-            <w:proofErr w:type="spellStart"/>
             <w:r>
               <w:t>Boundary</w:t>
             </w:r>
-            <w:proofErr w:type="spellEnd"/>
           </w:p>
         </w:tc>
         <w:tc>
@@ -19371,13 +18508,8 @@
             <w:tcW w:w="4123" w:type="dxa"/>
           </w:tcPr>
           <w:p>
-            <w:proofErr w:type="spellStart"/>
-            <w:r>
-              <w:t>Boundary</w:t>
-            </w:r>
-            <w:proofErr w:type="spellEnd"/>
-            <w:r>
-              <w:t xml:space="preserve"> che mostra le informazioni necessarie per la registrazione di un account</w:t>
+            <w:r>
+              <w:t>Boundary che mostra le informazioni necessarie per la registrazione di un account</w:t>
             </w:r>
           </w:p>
         </w:tc>
@@ -19391,11 +18523,9 @@
             <w:tcW w:w="4032" w:type="dxa"/>
           </w:tcPr>
           <w:p>
-            <w:proofErr w:type="spellStart"/>
             <w:r>
               <w:t>FormRegistrazioneAccount</w:t>
             </w:r>
-            <w:proofErr w:type="spellEnd"/>
           </w:p>
         </w:tc>
         <w:tc>
@@ -19403,11 +18533,9 @@
             <w:tcW w:w="1244" w:type="dxa"/>
           </w:tcPr>
           <w:p>
-            <w:proofErr w:type="spellStart"/>
             <w:r>
               <w:t>Boundary</w:t>
             </w:r>
-            <w:proofErr w:type="spellEnd"/>
           </w:p>
         </w:tc>
         <w:tc>
@@ -19415,13 +18543,8 @@
             <w:tcW w:w="4123" w:type="dxa"/>
           </w:tcPr>
           <w:p>
-            <w:proofErr w:type="spellStart"/>
-            <w:r>
-              <w:t>Boundary</w:t>
-            </w:r>
-            <w:proofErr w:type="spellEnd"/>
-            <w:r>
-              <w:t xml:space="preserve"> che permette di inserire le informazioni necessarie per la registrazione di un account</w:t>
+            <w:r>
+              <w:t>Boundary che permette di inserire le informazioni necessarie per la registrazione di un account</w:t>
             </w:r>
           </w:p>
         </w:tc>
@@ -19672,11 +18795,9 @@
             <w:tcW w:w="281" w:type="dxa"/>
           </w:tcPr>
           <w:p>
-            <w:proofErr w:type="spellStart"/>
             <w:r>
               <w:t>Entity</w:t>
             </w:r>
-            <w:proofErr w:type="spellEnd"/>
           </w:p>
         </w:tc>
         <w:tc>
@@ -19718,11 +18839,9 @@
             <w:tcW w:w="281" w:type="dxa"/>
           </w:tcPr>
           <w:p>
-            <w:proofErr w:type="spellStart"/>
             <w:r>
               <w:t>Entity</w:t>
             </w:r>
-            <w:proofErr w:type="spellEnd"/>
           </w:p>
         </w:tc>
         <w:tc>
@@ -19745,11 +18864,9 @@
             <w:tcW w:w="4032" w:type="dxa"/>
           </w:tcPr>
           <w:p>
-            <w:proofErr w:type="spellStart"/>
             <w:r>
               <w:t>LogoutControl</w:t>
             </w:r>
-            <w:proofErr w:type="spellEnd"/>
           </w:p>
         </w:tc>
         <w:tc>
@@ -19782,11 +18899,9 @@
             <w:tcW w:w="4032" w:type="dxa"/>
           </w:tcPr>
           <w:p>
-            <w:proofErr w:type="spellStart"/>
             <w:r>
               <w:t>LogoutView</w:t>
             </w:r>
-            <w:proofErr w:type="spellEnd"/>
           </w:p>
         </w:tc>
         <w:tc>
@@ -19794,11 +18909,9 @@
             <w:tcW w:w="281" w:type="dxa"/>
           </w:tcPr>
           <w:p>
-            <w:proofErr w:type="spellStart"/>
             <w:r>
               <w:t>Boundary</w:t>
             </w:r>
-            <w:proofErr w:type="spellEnd"/>
           </w:p>
         </w:tc>
         <w:tc>
@@ -19806,13 +18919,8 @@
             <w:tcW w:w="5086" w:type="dxa"/>
           </w:tcPr>
           <w:p>
-            <w:proofErr w:type="spellStart"/>
-            <w:r>
-              <w:t>Boundary</w:t>
-            </w:r>
-            <w:proofErr w:type="spellEnd"/>
-            <w:r>
-              <w:t xml:space="preserve"> che permette all’utente di eseguire un logout</w:t>
+            <w:r>
+              <w:t>Boundary che permette all’utente di eseguire un logout</w:t>
             </w:r>
           </w:p>
         </w:tc>
@@ -20017,23 +19125,7 @@
     </w:p>
     <w:p>
       <w:r>
-        <w:t xml:space="preserve">La descrizione del modello dinamico avviene tramite la rappresentazione delle interazioni tra l’utente ed il sistema (grazie all’utilizzo dei </w:t>
-      </w:r>
-      <w:proofErr w:type="spellStart"/>
-      <w:r>
-        <w:t>sequence</w:t>
-      </w:r>
-      <w:proofErr w:type="spellEnd"/>
-      <w:r>
-        <w:t xml:space="preserve"> </w:t>
-      </w:r>
-      <w:proofErr w:type="spellStart"/>
-      <w:r>
-        <w:t>diagrams</w:t>
-      </w:r>
-      <w:proofErr w:type="spellEnd"/>
-      <w:r>
-        <w:t>) e la descrizione</w:t>
+        <w:t>La descrizione del modello dinamico avviene tramite la rappresentazione delle interazioni tra l’utente ed il sistema (grazie all’utilizzo dei sequence diagrams) e la descrizione</w:t>
       </w:r>
       <w:r>
         <w:t xml:space="preserve"> degli stati che caratterizzano il ciclo di vita degli oggetti</w:t>
@@ -20676,18 +19768,10 @@
           <w:color w:val="000000" w:themeColor="text1"/>
         </w:rPr>
         <w:drawing>
-          <wp:anchor distT="0" distB="0" distL="114300" distR="114300" simplePos="0" relativeHeight="251687936" behindDoc="0" locked="0" layoutInCell="1" allowOverlap="1" wp14:anchorId="4C7E5703" wp14:editId="43114986">
-            <wp:simplePos x="0" y="0"/>
-            <wp:positionH relativeFrom="margin">
-              <wp:align>center</wp:align>
-            </wp:positionH>
-            <wp:positionV relativeFrom="paragraph">
-              <wp:posOffset>247291</wp:posOffset>
-            </wp:positionV>
-            <wp:extent cx="5505450" cy="4690745"/>
-            <wp:effectExtent l="0" t="0" r="0" b="0"/>
-            <wp:wrapTopAndBottom/>
-            <wp:docPr id="16" name="Immagine 16"/>
+          <wp:inline distT="0" distB="0" distL="0" distR="0" wp14:anchorId="0510FFED" wp14:editId="64A5C570">
+            <wp:extent cx="6115050" cy="5191125"/>
+            <wp:effectExtent l="0" t="0" r="0" b="9525"/>
+            <wp:docPr id="30" name="Immagine 30"/>
             <wp:cNvGraphicFramePr>
               <a:graphicFrameLocks xmlns:a="http://schemas.openxmlformats.org/drawingml/2006/main" noChangeAspect="1"/>
             </wp:cNvGraphicFramePr>
@@ -20716,7 +19800,7 @@
                   <pic:spPr bwMode="auto">
                     <a:xfrm>
                       <a:off x="0" y="0"/>
-                      <a:ext cx="5505450" cy="4690745"/>
+                      <a:ext cx="6115050" cy="5191125"/>
                     </a:xfrm>
                     <a:prstGeom prst="rect">
                       <a:avLst/>
@@ -20729,7 +19813,7 @@
                 </pic:pic>
               </a:graphicData>
             </a:graphic>
-          </wp:anchor>
+          </wp:inline>
         </w:drawing>
       </w:r>
     </w:p>
@@ -20802,18 +19886,10 @@
           <w:color w:val="000000" w:themeColor="text1"/>
         </w:rPr>
         <w:drawing>
-          <wp:anchor distT="0" distB="0" distL="114300" distR="114300" simplePos="0" relativeHeight="251688960" behindDoc="0" locked="0" layoutInCell="1" allowOverlap="1" wp14:anchorId="0B74B71A" wp14:editId="2EC04B80">
-            <wp:simplePos x="0" y="0"/>
-            <wp:positionH relativeFrom="column">
-              <wp:posOffset>3479</wp:posOffset>
-            </wp:positionH>
-            <wp:positionV relativeFrom="paragraph">
-              <wp:posOffset>-1739</wp:posOffset>
-            </wp:positionV>
-            <wp:extent cx="6115050" cy="2867025"/>
+          <wp:inline distT="0" distB="0" distL="0" distR="0" wp14:anchorId="3B5371A9" wp14:editId="6666829A">
+            <wp:extent cx="6115050" cy="2943225"/>
             <wp:effectExtent l="0" t="0" r="0" b="9525"/>
-            <wp:wrapTopAndBottom/>
-            <wp:docPr id="15" name="Immagine 15"/>
+            <wp:docPr id="38" name="Immagine 38"/>
             <wp:cNvGraphicFramePr>
               <a:graphicFrameLocks xmlns:a="http://schemas.openxmlformats.org/drawingml/2006/main" noChangeAspect="1"/>
             </wp:cNvGraphicFramePr>
@@ -20821,7 +19897,7 @@
               <a:graphicData uri="http://schemas.openxmlformats.org/drawingml/2006/picture">
                 <pic:pic xmlns:pic="http://schemas.openxmlformats.org/drawingml/2006/picture">
                   <pic:nvPicPr>
-                    <pic:cNvPr id="0" name="Picture 3"/>
+                    <pic:cNvPr id="0" name="Picture 5"/>
                     <pic:cNvPicPr>
                       <a:picLocks noChangeAspect="1" noChangeArrowheads="1"/>
                     </pic:cNvPicPr>
@@ -20842,7 +19918,7 @@
                   <pic:spPr bwMode="auto">
                     <a:xfrm>
                       <a:off x="0" y="0"/>
-                      <a:ext cx="6115050" cy="2867025"/>
+                      <a:ext cx="6115050" cy="2943225"/>
                     </a:xfrm>
                     <a:prstGeom prst="rect">
                       <a:avLst/>
@@ -20855,7 +19931,7 @@
                 </pic:pic>
               </a:graphicData>
             </a:graphic>
-          </wp:anchor>
+          </wp:inline>
         </w:drawing>
       </w:r>
     </w:p>
@@ -20902,7 +19978,6 @@
           <w:bCs/>
           <w:color w:val="000000" w:themeColor="text1"/>
         </w:rPr>
-        <w:lastRenderedPageBreak/>
         <w:t xml:space="preserve">3.5.4.6 </w:t>
       </w:r>
       <w:bookmarkStart w:id="53" w:name="sdgp4"/>
@@ -21759,35 +20834,15 @@
         <w:t xml:space="preserve">3.5.5 </w:t>
       </w:r>
       <w:bookmarkStart w:id="57" w:name="statecharts"/>
-      <w:proofErr w:type="spellStart"/>
-      <w:r>
-        <w:rPr>
-          <w:b/>
-          <w:bCs/>
-          <w:color w:val="000000" w:themeColor="text1"/>
-        </w:rPr>
-        <w:t>Statechart</w:t>
-      </w:r>
-      <w:proofErr w:type="spellEnd"/>
-      <w:r>
-        <w:rPr>
-          <w:b/>
-          <w:bCs/>
-          <w:color w:val="000000" w:themeColor="text1"/>
-        </w:rPr>
-        <w:t xml:space="preserve"> </w:t>
-      </w:r>
-      <w:proofErr w:type="spellStart"/>
-      <w:r>
-        <w:rPr>
-          <w:b/>
-          <w:bCs/>
-          <w:color w:val="000000" w:themeColor="text1"/>
-        </w:rPr>
-        <w:t>Diagrams</w:t>
+      <w:r>
+        <w:rPr>
+          <w:b/>
+          <w:bCs/>
+          <w:color w:val="000000" w:themeColor="text1"/>
+        </w:rPr>
+        <w:t>Statechart Diagrams</w:t>
       </w:r>
       <w:bookmarkEnd w:id="57"/>
-      <w:proofErr w:type="spellEnd"/>
     </w:p>
     <w:p>
       <w:pPr>
@@ -21850,35 +20905,7 @@
         <w:rPr>
           <w:color w:val="000000" w:themeColor="text1"/>
         </w:rPr>
-        <w:t xml:space="preserve">Considerato che ci sono molti output possibili abbiamo deciso, per semplificare il tutto, di aggiungere questo </w:t>
-      </w:r>
-      <w:proofErr w:type="spellStart"/>
-      <w:r>
-        <w:rPr>
-          <w:color w:val="000000" w:themeColor="text1"/>
-        </w:rPr>
-        <w:t>Statechart</w:t>
-      </w:r>
-      <w:proofErr w:type="spellEnd"/>
-      <w:r>
-        <w:rPr>
-          <w:color w:val="000000" w:themeColor="text1"/>
-        </w:rPr>
-        <w:t xml:space="preserve"> </w:t>
-      </w:r>
-      <w:proofErr w:type="spellStart"/>
-      <w:r>
-        <w:rPr>
-          <w:color w:val="000000" w:themeColor="text1"/>
-        </w:rPr>
-        <w:t>Diagram</w:t>
-      </w:r>
-      <w:proofErr w:type="spellEnd"/>
-      <w:r>
-        <w:rPr>
-          <w:color w:val="000000" w:themeColor="text1"/>
-        </w:rPr>
-        <w:t>.</w:t>
+        <w:t>Considerato che ci sono molti output possibili abbiamo deciso, per semplificare il tutto, di aggiungere questo Statechart Diagram.</w:t>
       </w:r>
     </w:p>
     <w:p>
@@ -22086,35 +21113,7 @@
         <w:rPr>
           <w:color w:val="000000" w:themeColor="text1"/>
         </w:rPr>
-        <w:t xml:space="preserve">Visto che i campi della prenotazione vengono modificati in base alle scelte precedenti, per essere più chiari, abbiamo deciso di introdurre questo </w:t>
-      </w:r>
-      <w:proofErr w:type="spellStart"/>
-      <w:r>
-        <w:rPr>
-          <w:color w:val="000000" w:themeColor="text1"/>
-        </w:rPr>
-        <w:t>Statechart</w:t>
-      </w:r>
-      <w:proofErr w:type="spellEnd"/>
-      <w:r>
-        <w:rPr>
-          <w:color w:val="000000" w:themeColor="text1"/>
-        </w:rPr>
-        <w:t xml:space="preserve"> </w:t>
-      </w:r>
-      <w:proofErr w:type="spellStart"/>
-      <w:r>
-        <w:rPr>
-          <w:color w:val="000000" w:themeColor="text1"/>
-        </w:rPr>
-        <w:t>Diagram</w:t>
-      </w:r>
-      <w:proofErr w:type="spellEnd"/>
-      <w:r>
-        <w:rPr>
-          <w:color w:val="000000" w:themeColor="text1"/>
-        </w:rPr>
-        <w:t>.</w:t>
+        <w:t>Visto che i campi della prenotazione vengono modificati in base alle scelte precedenti, per essere più chiari, abbiamo deciso di introdurre questo Statechart Diagram.</w:t>
       </w:r>
     </w:p>
     <w:p>
@@ -22251,23 +21250,7 @@
           <w:b/>
           <w:bCs/>
         </w:rPr>
-        <w:t xml:space="preserve">Interfaccia utente e </w:t>
-      </w:r>
-      <w:proofErr w:type="spellStart"/>
-      <w:r>
-        <w:rPr>
-          <w:b/>
-          <w:bCs/>
-        </w:rPr>
-        <w:t>Mock</w:t>
-      </w:r>
-      <w:proofErr w:type="spellEnd"/>
-      <w:r>
-        <w:rPr>
-          <w:b/>
-          <w:bCs/>
-        </w:rPr>
-        <w:t>-ups</w:t>
+        <w:t>Interfaccia utente e Mock-ups</w:t>
       </w:r>
       <w:bookmarkEnd w:id="60"/>
     </w:p>
@@ -22343,15 +21326,7 @@
         </w:drawing>
       </w:r>
       <w:r>
-        <w:t xml:space="preserve">Rappresentazione di massima di come apparirà l’interfaccia utente di </w:t>
-      </w:r>
-      <w:proofErr w:type="spellStart"/>
-      <w:r>
-        <w:t>MedQueue</w:t>
-      </w:r>
-      <w:proofErr w:type="spellEnd"/>
-      <w:r>
-        <w:t xml:space="preserve"> da un qualsiasi web browser.</w:t>
+        <w:t>Rappresentazione di massima di come apparirà l’interfaccia utente di MedQueue da un qualsiasi web browser.</w:t>
       </w:r>
     </w:p>
     <w:p/>
@@ -22371,15 +21346,7 @@
         <w:t>l’</w:t>
       </w:r>
       <w:r>
-        <w:t xml:space="preserve">impiegato acceduta dall’applicazione </w:t>
-      </w:r>
-      <w:proofErr w:type="spellStart"/>
-      <w:r>
-        <w:t>MedQueue</w:t>
-      </w:r>
-      <w:proofErr w:type="spellEnd"/>
-      <w:r>
-        <w:t xml:space="preserve"> fornita alla struttura</w:t>
+        <w:t>impiegato acceduta dall’applicazione MedQueue fornita alla struttura</w:t>
       </w:r>
     </w:p>
     <w:p>
@@ -24694,31 +23661,43 @@
       </w:r>
     </w:p>
     <w:p>
-      <w:proofErr w:type="spellStart"/>
-      <w:r>
-        <w:rPr>
-          <w:b/>
-          <w:bCs/>
-        </w:rPr>
-        <w:t>Sequence</w:t>
-      </w:r>
-      <w:proofErr w:type="spellEnd"/>
-      <w:r>
-        <w:rPr>
-          <w:b/>
-          <w:bCs/>
-        </w:rPr>
+      <w:r>
+        <w:rPr>
+          <w:b/>
+          <w:bCs/>
+        </w:rPr>
+        <w:t>Sequence diagram</w:t>
+      </w:r>
+      <w:r>
+        <w:t xml:space="preserve">: </w:t>
+      </w:r>
+      <w:r>
+        <w:t>D</w:t>
+      </w:r>
+      <w:r>
+        <w:t>iagramma previsto dall’UML utilizzato per descrivere</w:t>
+      </w:r>
+      <w:r>
         <w:t xml:space="preserve"> </w:t>
       </w:r>
-      <w:proofErr w:type="spellStart"/>
-      <w:r>
-        <w:rPr>
-          <w:b/>
-          <w:bCs/>
-        </w:rPr>
-        <w:t>diagram</w:t>
-      </w:r>
-      <w:proofErr w:type="spellEnd"/>
+      <w:r>
+        <w:t>uno</w:t>
+      </w:r>
+      <w:r>
+        <w:t xml:space="preserve"> </w:t>
+      </w:r>
+      <w:r>
+        <w:t xml:space="preserve">use case attraverso le relazioni che intercorrono in termini di messaggi tra attori, oggetti di business, oggetti o entità del sistema. </w:t>
+      </w:r>
+    </w:p>
+    <w:p>
+      <w:r>
+        <w:rPr>
+          <w:b/>
+          <w:bCs/>
+        </w:rPr>
+        <w:t>Statechart diagram</w:t>
+      </w:r>
       <w:r>
         <w:t xml:space="preserve">: </w:t>
       </w:r>
@@ -24726,52 +23705,17 @@
         <w:t>D</w:t>
       </w:r>
       <w:r>
-        <w:t>iagramma previsto dall’UML utilizzato per descrivere</w:t>
-      </w:r>
-      <w:r>
-        <w:t xml:space="preserve"> </w:t>
-      </w:r>
-      <w:proofErr w:type="gramStart"/>
-      <w:r>
-        <w:t>uno</w:t>
-      </w:r>
-      <w:r>
-        <w:t xml:space="preserve"> </w:t>
-      </w:r>
-      <w:r>
-        <w:t>use</w:t>
-      </w:r>
-      <w:proofErr w:type="gramEnd"/>
-      <w:r>
-        <w:t xml:space="preserve"> case attraverso le relazioni che intercorrono in termini di messaggi tra attori, oggetti di business, oggetti o entità del sistema. </w:t>
-      </w:r>
-    </w:p>
-    <w:p>
-      <w:proofErr w:type="spellStart"/>
-      <w:r>
-        <w:rPr>
-          <w:b/>
-          <w:bCs/>
-        </w:rPr>
-        <w:t>Statechart</w:t>
-      </w:r>
-      <w:proofErr w:type="spellEnd"/>
-      <w:r>
-        <w:rPr>
-          <w:b/>
-          <w:bCs/>
-        </w:rPr>
-        <w:t xml:space="preserve"> </w:t>
-      </w:r>
-      <w:proofErr w:type="spellStart"/>
-      <w:r>
-        <w:rPr>
-          <w:b/>
-          <w:bCs/>
-        </w:rPr>
-        <w:t>diagram</w:t>
-      </w:r>
-      <w:proofErr w:type="spellEnd"/>
+        <w:t>iagramma previsto dall’UML utilizzato per descrivere il comportamento di oggetti del sistema in termini di stato. In altre parole, modella quello che è il ciclo di vita di un oggetto.</w:t>
+      </w:r>
+    </w:p>
+    <w:p>
+      <w:r>
+        <w:rPr>
+          <w:b/>
+          <w:bCs/>
+        </w:rPr>
+        <w:t>Class diagram</w:t>
+      </w:r>
       <w:r>
         <w:t xml:space="preserve">: </w:t>
       </w:r>
@@ -24779,57 +23723,21 @@
         <w:t>D</w:t>
       </w:r>
       <w:r>
-        <w:t>iagramma previsto dall’UML utilizzato per descrivere il comportamento di oggetti del sistema in termini di stato. In altre parole, modella quello che è il ciclo di vita di un oggetto.</w:t>
-      </w:r>
-    </w:p>
-    <w:p>
-      <w:r>
-        <w:rPr>
-          <w:b/>
-          <w:bCs/>
-        </w:rPr>
-        <w:t xml:space="preserve">Class </w:t>
-      </w:r>
-      <w:proofErr w:type="spellStart"/>
-      <w:r>
-        <w:rPr>
-          <w:b/>
-          <w:bCs/>
-        </w:rPr>
-        <w:t>diagram</w:t>
-      </w:r>
-      <w:proofErr w:type="spellEnd"/>
+        <w:t xml:space="preserve">iagramma previsto dall’UML che consente di descrivere tipi di entità con le loro caratteristiche e le eventuali relazioni tra questi tipi. </w:t>
+      </w:r>
+    </w:p>
+    <w:p>
+      <w:r>
+        <w:rPr>
+          <w:b/>
+          <w:bCs/>
+        </w:rPr>
+        <w:t>Mock-ups</w:t>
+      </w:r>
       <w:r>
         <w:t xml:space="preserve">: </w:t>
       </w:r>
       <w:r>
-        <w:t>D</w:t>
-      </w:r>
-      <w:r>
-        <w:t xml:space="preserve">iagramma previsto dall’UML che consente di descrivere tipi di entità con le loro caratteristiche e le eventuali relazioni tra questi tipi. </w:t>
-      </w:r>
-    </w:p>
-    <w:p>
-      <w:proofErr w:type="spellStart"/>
-      <w:r>
-        <w:rPr>
-          <w:b/>
-          <w:bCs/>
-        </w:rPr>
-        <w:t>Mock</w:t>
-      </w:r>
-      <w:proofErr w:type="spellEnd"/>
-      <w:r>
-        <w:rPr>
-          <w:b/>
-          <w:bCs/>
-        </w:rPr>
-        <w:t>-ups</w:t>
-      </w:r>
-      <w:r>
-        <w:t xml:space="preserve">: </w:t>
-      </w:r>
-      <w:r>
         <w:t>P</w:t>
       </w:r>
       <w:r>
@@ -24837,31 +23745,13 @@
       </w:r>
     </w:p>
     <w:p>
-      <w:proofErr w:type="spellStart"/>
-      <w:r>
-        <w:rPr>
-          <w:b/>
-          <w:bCs/>
-        </w:rPr>
-        <w:t>Navigation</w:t>
-      </w:r>
-      <w:proofErr w:type="spellEnd"/>
-      <w:r>
-        <w:rPr>
-          <w:b/>
-          <w:bCs/>
-        </w:rPr>
-        <w:t xml:space="preserve"> </w:t>
-      </w:r>
-      <w:proofErr w:type="spellStart"/>
-      <w:r>
-        <w:rPr>
-          <w:b/>
-          <w:bCs/>
-        </w:rPr>
-        <w:t>path</w:t>
-      </w:r>
-      <w:proofErr w:type="spellEnd"/>
+      <w:r>
+        <w:rPr>
+          <w:b/>
+          <w:bCs/>
+        </w:rPr>
+        <w:t>Navigation path</w:t>
+      </w:r>
       <w:r>
         <w:t xml:space="preserve">: </w:t>
       </w:r>

</xml_diff>